<commit_message>
add code to pdf file
</commit_message>
<xml_diff>
--- a/microproject01/ПЗ.docx
+++ b/microproject01/ПЗ.docx
@@ -594,8 +594,6 @@
       <w:r>
         <w:t>.</w:t>
       </w:r>
-      <w:bookmarkStart w:id="0" w:name="_GoBack"/>
-      <w:bookmarkEnd w:id="0"/>
     </w:p>
     <w:p>
       <w:pPr>
@@ -729,16 +727,7 @@
         <w:t>Yes</w:t>
       </w:r>
       <w:r>
-        <w:t xml:space="preserve"> </w:t>
-      </w:r>
-      <w:r>
-        <w:t xml:space="preserve">(см. скрин </w:t>
-      </w:r>
-      <w:r>
-        <w:t>1</w:t>
-      </w:r>
-      <w:r>
-        <w:t>)</w:t>
+        <w:t xml:space="preserve"> (см. скрин 1)</w:t>
       </w:r>
     </w:p>
     <w:p>
@@ -765,76 +754,7 @@
         </w:rPr>
       </w:pPr>
       <w:r>
-        <w:t xml:space="preserve">Входные данные: </w:t>
-      </w:r>
-      <w:r>
-        <w:t>1</w:t>
-      </w:r>
-      <w:r>
-        <w:t xml:space="preserve"> </w:t>
-      </w:r>
-      <w:r>
-        <w:t>2</w:t>
-      </w:r>
-      <w:r>
-        <w:t xml:space="preserve"> </w:t>
-      </w:r>
-      <w:r>
-        <w:t>1</w:t>
-      </w:r>
-      <w:r>
-        <w:t xml:space="preserve"> </w:t>
-      </w:r>
-      <w:r>
-        <w:t>5</w:t>
-      </w:r>
-      <w:r>
-        <w:t xml:space="preserve"> </w:t>
-      </w:r>
-      <w:r>
-        <w:t>3</w:t>
-      </w:r>
-      <w:r>
-        <w:t xml:space="preserve"> </w:t>
-      </w:r>
-      <w:r>
-        <w:t>4</w:t>
-      </w:r>
-      <w:r>
-        <w:t xml:space="preserve"> </w:t>
-      </w:r>
-      <w:r>
-        <w:t>3</w:t>
-      </w:r>
-      <w:r>
-        <w:t xml:space="preserve"> </w:t>
-      </w:r>
-      <w:r>
-        <w:t>8</w:t>
-      </w:r>
-      <w:r>
-        <w:t xml:space="preserve"> </w:t>
-      </w:r>
-      <w:r>
-        <w:t>6</w:t>
-      </w:r>
-      <w:r>
-        <w:t xml:space="preserve"> </w:t>
-      </w:r>
-      <w:r>
-        <w:t>7</w:t>
-      </w:r>
-      <w:r>
-        <w:t xml:space="preserve"> </w:t>
-      </w:r>
-      <w:r>
-        <w:t>6</w:t>
-      </w:r>
-      <w:r>
-        <w:t xml:space="preserve"> </w:t>
-      </w:r>
-      <w:r>
-        <w:t>12</w:t>
+        <w:t>Входные данные: 1 2 1 5 3 4 3 8 6 7 6 12</w:t>
       </w:r>
     </w:p>
     <w:p>
@@ -856,16 +776,7 @@
         <w:t>Yes</w:t>
       </w:r>
       <w:r>
-        <w:t xml:space="preserve"> </w:t>
-      </w:r>
-      <w:r>
-        <w:t xml:space="preserve">(см. скрин </w:t>
-      </w:r>
-      <w:r>
-        <w:t>2</w:t>
-      </w:r>
-      <w:r>
-        <w:t>)</w:t>
+        <w:t xml:space="preserve"> (см. скрин 2)</w:t>
       </w:r>
     </w:p>
     <w:p>
@@ -959,16 +870,7 @@
         <w:t>No</w:t>
       </w:r>
       <w:r>
-        <w:t xml:space="preserve"> </w:t>
-      </w:r>
-      <w:r>
-        <w:t xml:space="preserve">(см. скрин </w:t>
-      </w:r>
-      <w:r>
-        <w:t>3</w:t>
-      </w:r>
-      <w:r>
-        <w:t>)</w:t>
+        <w:t xml:space="preserve"> (см. скрин 3)</w:t>
       </w:r>
     </w:p>
     <w:p>
@@ -1113,16 +1015,7 @@
         <w:t>No</w:t>
       </w:r>
       <w:r>
-        <w:t xml:space="preserve"> </w:t>
-      </w:r>
-      <w:r>
-        <w:t xml:space="preserve">(см. скрин </w:t>
-      </w:r>
-      <w:r>
-        <w:t>4</w:t>
-      </w:r>
-      <w:r>
-        <w:t>)</w:t>
+        <w:t xml:space="preserve"> (см. скрин 4)</w:t>
       </w:r>
     </w:p>
     <w:p>
@@ -1152,10 +1045,7 @@
         </w:rPr>
       </w:pPr>
       <w:r>
-        <w:t>Входные данные</w:t>
-      </w:r>
-      <w:r>
-        <w:t>: 1 4 1 4 0 0 0 4 0 0 0 5</w:t>
+        <w:t>Входные данные: 1 4 1 4 0 0 0 4 0 0 0 5</w:t>
       </w:r>
     </w:p>
     <w:p>
@@ -1177,16 +1067,7 @@
         <w:t>No</w:t>
       </w:r>
       <w:r>
-        <w:t xml:space="preserve"> </w:t>
-      </w:r>
-      <w:r>
-        <w:t xml:space="preserve">(см. скрин </w:t>
-      </w:r>
-      <w:r>
-        <w:t>5</w:t>
-      </w:r>
-      <w:r>
-        <w:t>)</w:t>
+        <w:t xml:space="preserve"> (см. скрин 5)</w:t>
       </w:r>
     </w:p>
     <w:p>
@@ -1225,10 +1106,7 @@
         </w:rPr>
       </w:pPr>
       <w:r>
-        <w:t xml:space="preserve">Входные данные: </w:t>
-      </w:r>
-      <w:r>
-        <w:t>0 0 0 65535 0 0 65535 0 0 65535 65535 0</w:t>
+        <w:t>Входные данные: 0 0 0 65535 0 0 65535 0 0 65535 65535 0</w:t>
       </w:r>
     </w:p>
     <w:p>
@@ -1250,25 +1128,4432 @@
         <w:t>Yes</w:t>
       </w:r>
       <w:r>
+        <w:t xml:space="preserve"> (см. скрин 6)</w:t>
+      </w:r>
+    </w:p>
+    <w:p>
+      <w:pPr>
+        <w:pStyle w:val="a"/>
+      </w:pPr>
+      <w:r>
+        <w:t>Если на любом вводе ввести число, выходящее за границы, придется ввести заново (см. скрин 7)</w:t>
+      </w:r>
+    </w:p>
+    <w:p>
+      <w:pPr>
+        <w:pStyle w:val="11"/>
+        <w:ind w:left="0" w:firstLine="0"/>
+        <w:rPr>
+          <w:lang w:val="ru-RU"/>
+        </w:rPr>
+      </w:pPr>
+    </w:p>
+    <w:p>
+      <w:pPr>
+        <w:pStyle w:val="11"/>
+        <w:ind w:left="0" w:firstLine="0"/>
+        <w:rPr>
+          <w:lang w:val="ru-RU"/>
+        </w:rPr>
+      </w:pPr>
+    </w:p>
+    <w:p>
+      <w:pPr>
+        <w:pStyle w:val="11"/>
+        <w:ind w:left="0" w:firstLine="0"/>
+        <w:rPr>
+          <w:lang w:val="ru-RU"/>
+        </w:rPr>
+      </w:pPr>
+    </w:p>
+    <w:p>
+      <w:pPr>
+        <w:pStyle w:val="10"/>
+      </w:pPr>
+      <w:r>
+        <w:lastRenderedPageBreak/>
+        <w:t>ТЕКСТ ПРОГРАММЫ</w:t>
+      </w:r>
+    </w:p>
+    <w:p>
+      <w:pPr>
+        <w:pStyle w:val="11"/>
+      </w:pPr>
+      <w:r>
+        <w:t>format PE console</w:t>
+      </w:r>
+    </w:p>
+    <w:p>
+      <w:pPr>
+        <w:pStyle w:val="11"/>
+      </w:pPr>
+      <w:r>
+        <w:t xml:space="preserve">entry </w:t>
+      </w:r>
+      <w:proofErr w:type="gramStart"/>
+      <w:r>
+        <w:t>start</w:t>
+      </w:r>
+      <w:proofErr w:type="gramEnd"/>
+    </w:p>
+    <w:p>
+      <w:pPr>
+        <w:pStyle w:val="11"/>
+      </w:pPr>
+    </w:p>
+    <w:p>
+      <w:pPr>
+        <w:pStyle w:val="11"/>
+      </w:pPr>
+      <w:r>
+        <w:t>include 'win32a.inc'</w:t>
+      </w:r>
+      <w:bookmarkStart w:id="0" w:name="_GoBack"/>
+      <w:bookmarkEnd w:id="0"/>
+    </w:p>
+    <w:p>
+      <w:pPr>
+        <w:pStyle w:val="11"/>
+      </w:pPr>
+    </w:p>
+    <w:p>
+      <w:pPr>
+        <w:pStyle w:val="11"/>
+      </w:pPr>
+    </w:p>
+    <w:p>
+      <w:pPr>
+        <w:pStyle w:val="11"/>
+      </w:pPr>
+      <w:r>
+        <w:t>section '.data' data readable writable</w:t>
+      </w:r>
+    </w:p>
+    <w:p>
+      <w:pPr>
+        <w:pStyle w:val="11"/>
+      </w:pPr>
+      <w:r>
+        <w:t xml:space="preserve">        ; Input data</w:t>
+      </w:r>
+    </w:p>
+    <w:p>
+      <w:pPr>
+        <w:pStyle w:val="11"/>
+      </w:pPr>
+      <w:r>
+        <w:t xml:space="preserve">        x1              </w:t>
+      </w:r>
+      <w:proofErr w:type="gramStart"/>
+      <w:r>
+        <w:t>dd ?</w:t>
+      </w:r>
+      <w:proofErr w:type="gramEnd"/>
+    </w:p>
+    <w:p>
+      <w:pPr>
+        <w:pStyle w:val="11"/>
+      </w:pPr>
+      <w:r>
+        <w:t xml:space="preserve">        x2              </w:t>
+      </w:r>
+      <w:proofErr w:type="gramStart"/>
+      <w:r>
+        <w:t>dd ?</w:t>
+      </w:r>
+      <w:proofErr w:type="gramEnd"/>
+    </w:p>
+    <w:p>
+      <w:pPr>
+        <w:pStyle w:val="11"/>
+      </w:pPr>
+      <w:r>
+        <w:t xml:space="preserve">        x3              </w:t>
+      </w:r>
+      <w:proofErr w:type="gramStart"/>
+      <w:r>
+        <w:t>dd ?</w:t>
+      </w:r>
+      <w:proofErr w:type="gramEnd"/>
+    </w:p>
+    <w:p>
+      <w:pPr>
+        <w:pStyle w:val="11"/>
+      </w:pPr>
+      <w:r>
+        <w:t xml:space="preserve">        x4              </w:t>
+      </w:r>
+      <w:proofErr w:type="gramStart"/>
+      <w:r>
+        <w:t>dd ?</w:t>
+      </w:r>
+      <w:proofErr w:type="gramEnd"/>
+    </w:p>
+    <w:p>
+      <w:pPr>
+        <w:pStyle w:val="11"/>
+      </w:pPr>
+      <w:r>
+        <w:t xml:space="preserve">        x5              </w:t>
+      </w:r>
+      <w:proofErr w:type="gramStart"/>
+      <w:r>
+        <w:t>dd ?</w:t>
+      </w:r>
+      <w:proofErr w:type="gramEnd"/>
+    </w:p>
+    <w:p>
+      <w:pPr>
+        <w:pStyle w:val="11"/>
+      </w:pPr>
+      <w:r>
+        <w:t xml:space="preserve">        x6              </w:t>
+      </w:r>
+      <w:proofErr w:type="gramStart"/>
+      <w:r>
+        <w:t>dd ?</w:t>
+      </w:r>
+      <w:proofErr w:type="gramEnd"/>
+    </w:p>
+    <w:p>
+      <w:pPr>
+        <w:pStyle w:val="11"/>
+      </w:pPr>
+      <w:r>
+        <w:t xml:space="preserve">        y1              </w:t>
+      </w:r>
+      <w:proofErr w:type="gramStart"/>
+      <w:r>
+        <w:t>dd ?</w:t>
+      </w:r>
+      <w:proofErr w:type="gramEnd"/>
+    </w:p>
+    <w:p>
+      <w:pPr>
+        <w:pStyle w:val="11"/>
+      </w:pPr>
+      <w:r>
+        <w:t xml:space="preserve">        y2              </w:t>
+      </w:r>
+      <w:proofErr w:type="gramStart"/>
+      <w:r>
+        <w:t>dd ?</w:t>
+      </w:r>
+      <w:proofErr w:type="gramEnd"/>
+    </w:p>
+    <w:p>
+      <w:pPr>
+        <w:pStyle w:val="11"/>
+      </w:pPr>
+      <w:r>
+        <w:t xml:space="preserve">        y3              </w:t>
+      </w:r>
+      <w:proofErr w:type="gramStart"/>
+      <w:r>
+        <w:t>dd ?</w:t>
+      </w:r>
+      <w:proofErr w:type="gramEnd"/>
+    </w:p>
+    <w:p>
+      <w:pPr>
+        <w:pStyle w:val="11"/>
+      </w:pPr>
+      <w:r>
+        <w:t xml:space="preserve">        y4              </w:t>
+      </w:r>
+      <w:proofErr w:type="gramStart"/>
+      <w:r>
+        <w:t>dd ?</w:t>
+      </w:r>
+      <w:proofErr w:type="gramEnd"/>
+    </w:p>
+    <w:p>
+      <w:pPr>
+        <w:pStyle w:val="11"/>
+      </w:pPr>
+      <w:r>
+        <w:t xml:space="preserve">        y5              </w:t>
+      </w:r>
+      <w:proofErr w:type="gramStart"/>
+      <w:r>
+        <w:t>dd ?</w:t>
+      </w:r>
+      <w:proofErr w:type="gramEnd"/>
+    </w:p>
+    <w:p>
+      <w:pPr>
+        <w:pStyle w:val="11"/>
+      </w:pPr>
+      <w:r>
+        <w:t xml:space="preserve">        y6              </w:t>
+      </w:r>
+      <w:proofErr w:type="gramStart"/>
+      <w:r>
+        <w:t>dd ?</w:t>
+      </w:r>
+      <w:proofErr w:type="gramEnd"/>
+    </w:p>
+    <w:p>
+      <w:pPr>
+        <w:pStyle w:val="11"/>
+      </w:pPr>
+      <w:r>
+        <w:t xml:space="preserve">        ; Temp data</w:t>
+      </w:r>
+    </w:p>
+    <w:p>
+      <w:pPr>
+        <w:pStyle w:val="11"/>
+      </w:pPr>
+      <w:r>
+        <w:t xml:space="preserve">        dx1            </w:t>
+      </w:r>
+      <w:proofErr w:type="gramStart"/>
+      <w:r>
+        <w:t>dd ?</w:t>
+      </w:r>
+      <w:proofErr w:type="gramEnd"/>
+      <w:r>
+        <w:t xml:space="preserve"> ; delta(x1, x2) = x1 - x2</w:t>
+      </w:r>
+    </w:p>
+    <w:p>
+      <w:pPr>
+        <w:pStyle w:val="11"/>
+      </w:pPr>
+      <w:r>
+        <w:t xml:space="preserve">        dx2            </w:t>
+      </w:r>
+      <w:proofErr w:type="gramStart"/>
+      <w:r>
+        <w:t>dd ?</w:t>
+      </w:r>
+      <w:proofErr w:type="gramEnd"/>
+      <w:r>
+        <w:t xml:space="preserve"> ; delta(x3, x4)</w:t>
+      </w:r>
+    </w:p>
+    <w:p>
+      <w:pPr>
+        <w:pStyle w:val="11"/>
+      </w:pPr>
+      <w:r>
+        <w:lastRenderedPageBreak/>
+        <w:t xml:space="preserve">        dx3            </w:t>
+      </w:r>
+      <w:proofErr w:type="gramStart"/>
+      <w:r>
+        <w:t>dd ?</w:t>
+      </w:r>
+      <w:proofErr w:type="gramEnd"/>
+    </w:p>
+    <w:p>
+      <w:pPr>
+        <w:pStyle w:val="11"/>
+      </w:pPr>
+      <w:r>
+        <w:t xml:space="preserve">        dy1            </w:t>
+      </w:r>
+      <w:proofErr w:type="gramStart"/>
+      <w:r>
+        <w:t>dd ?</w:t>
+      </w:r>
+      <w:proofErr w:type="gramEnd"/>
+    </w:p>
+    <w:p>
+      <w:pPr>
+        <w:pStyle w:val="11"/>
+      </w:pPr>
+      <w:r>
+        <w:t xml:space="preserve">        dy2            </w:t>
+      </w:r>
+      <w:proofErr w:type="gramStart"/>
+      <w:r>
+        <w:t>dd ?</w:t>
+      </w:r>
+      <w:proofErr w:type="gramEnd"/>
+    </w:p>
+    <w:p>
+      <w:pPr>
+        <w:pStyle w:val="11"/>
+      </w:pPr>
+      <w:r>
+        <w:t xml:space="preserve">        dy3            </w:t>
+      </w:r>
+      <w:proofErr w:type="gramStart"/>
+      <w:r>
+        <w:t>dd ?</w:t>
+      </w:r>
+      <w:proofErr w:type="gramEnd"/>
+    </w:p>
+    <w:p>
+      <w:pPr>
+        <w:pStyle w:val="11"/>
+      </w:pPr>
+      <w:r>
+        <w:t xml:space="preserve">        sdx1           </w:t>
+      </w:r>
+      <w:proofErr w:type="gramStart"/>
+      <w:r>
+        <w:t>dd ?</w:t>
+      </w:r>
+      <w:proofErr w:type="gramEnd"/>
+      <w:r>
+        <w:t xml:space="preserve"> ; squared(delta(x1, x2)) = (x1 - x2)^2</w:t>
+      </w:r>
+    </w:p>
+    <w:p>
+      <w:pPr>
+        <w:pStyle w:val="11"/>
+      </w:pPr>
+      <w:r>
+        <w:t xml:space="preserve">        sdx2           </w:t>
+      </w:r>
+      <w:proofErr w:type="gramStart"/>
+      <w:r>
+        <w:t>dd ?</w:t>
+      </w:r>
+      <w:proofErr w:type="gramEnd"/>
+    </w:p>
+    <w:p>
+      <w:pPr>
+        <w:pStyle w:val="11"/>
+      </w:pPr>
+      <w:r>
+        <w:t xml:space="preserve">        sdx3           </w:t>
+      </w:r>
+      <w:proofErr w:type="gramStart"/>
+      <w:r>
+        <w:t>dd ?</w:t>
+      </w:r>
+      <w:proofErr w:type="gramEnd"/>
+    </w:p>
+    <w:p>
+      <w:pPr>
+        <w:pStyle w:val="11"/>
+      </w:pPr>
+      <w:r>
+        <w:t xml:space="preserve">        sdy1           </w:t>
+      </w:r>
+      <w:proofErr w:type="gramStart"/>
+      <w:r>
+        <w:t>dd ?</w:t>
+      </w:r>
+      <w:proofErr w:type="gramEnd"/>
+    </w:p>
+    <w:p>
+      <w:pPr>
+        <w:pStyle w:val="11"/>
+      </w:pPr>
+      <w:r>
+        <w:t xml:space="preserve">        sdy2           </w:t>
+      </w:r>
+      <w:proofErr w:type="gramStart"/>
+      <w:r>
+        <w:t>dd ?</w:t>
+      </w:r>
+      <w:proofErr w:type="gramEnd"/>
+    </w:p>
+    <w:p>
+      <w:pPr>
+        <w:pStyle w:val="11"/>
+      </w:pPr>
+      <w:r>
+        <w:t xml:space="preserve">        sdy3           </w:t>
+      </w:r>
+      <w:proofErr w:type="gramStart"/>
+      <w:r>
+        <w:t>dd ?</w:t>
+      </w:r>
+      <w:proofErr w:type="gramEnd"/>
+    </w:p>
+    <w:p>
+      <w:pPr>
+        <w:pStyle w:val="11"/>
+      </w:pPr>
+      <w:r>
+        <w:t xml:space="preserve">        sl1             </w:t>
+      </w:r>
+      <w:proofErr w:type="gramStart"/>
+      <w:r>
+        <w:t>dd ?</w:t>
+      </w:r>
+      <w:proofErr w:type="gramEnd"/>
+      <w:r>
+        <w:t xml:space="preserve"> ; squared length of first section</w:t>
+      </w:r>
+    </w:p>
+    <w:p>
+      <w:pPr>
+        <w:pStyle w:val="11"/>
+      </w:pPr>
+      <w:r>
+        <w:t xml:space="preserve">        sl2             </w:t>
+      </w:r>
+      <w:proofErr w:type="gramStart"/>
+      <w:r>
+        <w:t>dd ?</w:t>
+      </w:r>
+      <w:proofErr w:type="gramEnd"/>
+    </w:p>
+    <w:p>
+      <w:pPr>
+        <w:pStyle w:val="11"/>
+      </w:pPr>
+      <w:r>
+        <w:t xml:space="preserve">        sl3             </w:t>
+      </w:r>
+      <w:proofErr w:type="gramStart"/>
+      <w:r>
+        <w:t>dd ?</w:t>
+      </w:r>
+      <w:proofErr w:type="gramEnd"/>
+    </w:p>
+    <w:p>
+      <w:pPr>
+        <w:pStyle w:val="11"/>
+      </w:pPr>
+    </w:p>
+    <w:p>
+      <w:pPr>
+        <w:pStyle w:val="11"/>
+      </w:pPr>
+      <w:r>
+        <w:t xml:space="preserve">        ; strings for </w:t>
+      </w:r>
+      <w:proofErr w:type="spellStart"/>
+      <w:r>
+        <w:t>printf</w:t>
+      </w:r>
+      <w:proofErr w:type="spellEnd"/>
+    </w:p>
+    <w:p>
+      <w:pPr>
+        <w:pStyle w:val="11"/>
+      </w:pPr>
+      <w:r>
+        <w:t xml:space="preserve">        </w:t>
+      </w:r>
+      <w:proofErr w:type="spellStart"/>
+      <w:r>
+        <w:t>strScanInt</w:t>
+      </w:r>
+      <w:proofErr w:type="spellEnd"/>
+      <w:r>
+        <w:t xml:space="preserve">                </w:t>
+      </w:r>
+      <w:proofErr w:type="spellStart"/>
+      <w:r>
+        <w:t>db</w:t>
+      </w:r>
+      <w:proofErr w:type="spellEnd"/>
+      <w:r>
+        <w:t xml:space="preserve"> '%d', 0</w:t>
+      </w:r>
+    </w:p>
+    <w:p>
+      <w:pPr>
+        <w:pStyle w:val="11"/>
+      </w:pPr>
+      <w:r>
+        <w:t xml:space="preserve">        </w:t>
+      </w:r>
+      <w:proofErr w:type="spellStart"/>
+      <w:r>
+        <w:t>strScanUint</w:t>
+      </w:r>
+      <w:proofErr w:type="spellEnd"/>
+      <w:r>
+        <w:t xml:space="preserve">               </w:t>
+      </w:r>
+      <w:proofErr w:type="spellStart"/>
+      <w:r>
+        <w:t>db</w:t>
+      </w:r>
+      <w:proofErr w:type="spellEnd"/>
+      <w:r>
+        <w:t xml:space="preserve"> '%u', 0</w:t>
+      </w:r>
+    </w:p>
+    <w:p>
+      <w:pPr>
+        <w:pStyle w:val="11"/>
+      </w:pPr>
+      <w:r>
+        <w:t xml:space="preserve">        </w:t>
+      </w:r>
+      <w:proofErr w:type="spellStart"/>
+      <w:r>
+        <w:t>strNewline</w:t>
+      </w:r>
+      <w:proofErr w:type="spellEnd"/>
+      <w:r>
+        <w:t xml:space="preserve">                </w:t>
+      </w:r>
+      <w:proofErr w:type="spellStart"/>
+      <w:r>
+        <w:t>db</w:t>
+      </w:r>
+      <w:proofErr w:type="spellEnd"/>
+      <w:r>
+        <w:t xml:space="preserve"> 10, 13, 0</w:t>
+      </w:r>
+    </w:p>
+    <w:p>
+      <w:pPr>
+        <w:pStyle w:val="11"/>
+      </w:pPr>
+      <w:r>
+        <w:t xml:space="preserve">        strEnterSection1            </w:t>
+      </w:r>
+      <w:proofErr w:type="spellStart"/>
+      <w:r>
+        <w:t>db</w:t>
+      </w:r>
+      <w:proofErr w:type="spellEnd"/>
+      <w:r>
+        <w:t xml:space="preserve"> 'Enter section 1:', 10, 13, 0</w:t>
+      </w:r>
+    </w:p>
+    <w:p>
+      <w:pPr>
+        <w:pStyle w:val="11"/>
+      </w:pPr>
+      <w:r>
+        <w:t xml:space="preserve">        strEnterSection2            </w:t>
+      </w:r>
+      <w:proofErr w:type="spellStart"/>
+      <w:r>
+        <w:t>db</w:t>
+      </w:r>
+      <w:proofErr w:type="spellEnd"/>
+      <w:r>
+        <w:t xml:space="preserve"> 'Enter section 2:', 10, 13, 0</w:t>
+      </w:r>
+    </w:p>
+    <w:p>
+      <w:pPr>
+        <w:pStyle w:val="11"/>
+      </w:pPr>
+      <w:r>
+        <w:t xml:space="preserve">        strEnterSection3            </w:t>
+      </w:r>
+      <w:proofErr w:type="spellStart"/>
+      <w:r>
+        <w:t>db</w:t>
+      </w:r>
+      <w:proofErr w:type="spellEnd"/>
+      <w:r>
+        <w:t xml:space="preserve"> 'Enter section 3:', 10, 13, 0</w:t>
+      </w:r>
+    </w:p>
+    <w:p>
+      <w:pPr>
+        <w:pStyle w:val="11"/>
+      </w:pPr>
+      <w:r>
+        <w:t xml:space="preserve">        strEnterX1Coordinate       </w:t>
+      </w:r>
+      <w:proofErr w:type="spellStart"/>
+      <w:r>
+        <w:t>db</w:t>
+      </w:r>
+      <w:proofErr w:type="spellEnd"/>
+      <w:r>
+        <w:t xml:space="preserve"> 'Enter x1 coordinate: ', 0</w:t>
+      </w:r>
+    </w:p>
+    <w:p>
+      <w:pPr>
+        <w:pStyle w:val="11"/>
+      </w:pPr>
+      <w:r>
+        <w:t xml:space="preserve">        strEnterY1Coordinate       </w:t>
+      </w:r>
+      <w:proofErr w:type="spellStart"/>
+      <w:r>
+        <w:t>db</w:t>
+      </w:r>
+      <w:proofErr w:type="spellEnd"/>
+      <w:r>
+        <w:t xml:space="preserve"> 'Enter y1 coordinate: ', 0</w:t>
+      </w:r>
+    </w:p>
+    <w:p>
+      <w:pPr>
+        <w:pStyle w:val="11"/>
+      </w:pPr>
+      <w:r>
+        <w:t xml:space="preserve">        strEnterX2Coordinate       </w:t>
+      </w:r>
+      <w:proofErr w:type="spellStart"/>
+      <w:r>
+        <w:t>db</w:t>
+      </w:r>
+      <w:proofErr w:type="spellEnd"/>
+      <w:r>
+        <w:t xml:space="preserve"> 'Enter x2 coordinate: ', 0</w:t>
+      </w:r>
+    </w:p>
+    <w:p>
+      <w:pPr>
+        <w:pStyle w:val="11"/>
+      </w:pPr>
+      <w:r>
+        <w:lastRenderedPageBreak/>
+        <w:t xml:space="preserve">        strEnterY2Coordinate       </w:t>
+      </w:r>
+      <w:proofErr w:type="spellStart"/>
+      <w:r>
+        <w:t>db</w:t>
+      </w:r>
+      <w:proofErr w:type="spellEnd"/>
+      <w:r>
+        <w:t xml:space="preserve"> 'Enter y2 coordinate: ', 0</w:t>
+      </w:r>
+    </w:p>
+    <w:p>
+      <w:pPr>
+        <w:pStyle w:val="11"/>
+      </w:pPr>
+      <w:r>
+        <w:t xml:space="preserve">        </w:t>
+      </w:r>
+      <w:proofErr w:type="spellStart"/>
+      <w:r>
+        <w:t>strYes</w:t>
+      </w:r>
+      <w:proofErr w:type="spellEnd"/>
+      <w:r>
+        <w:t xml:space="preserve">                    </w:t>
+      </w:r>
+      <w:proofErr w:type="spellStart"/>
+      <w:r>
+        <w:t>db</w:t>
+      </w:r>
+      <w:proofErr w:type="spellEnd"/>
+      <w:r>
+        <w:t xml:space="preserve"> 'Yes', 10, 13, 0</w:t>
+      </w:r>
+    </w:p>
+    <w:p>
+      <w:pPr>
+        <w:pStyle w:val="11"/>
+      </w:pPr>
+      <w:r>
+        <w:t xml:space="preserve">        </w:t>
+      </w:r>
+      <w:proofErr w:type="spellStart"/>
+      <w:r>
+        <w:t>strNo</w:t>
+      </w:r>
+      <w:proofErr w:type="spellEnd"/>
+      <w:r>
+        <w:t xml:space="preserve">                     </w:t>
+      </w:r>
+      <w:proofErr w:type="spellStart"/>
+      <w:r>
+        <w:t>db</w:t>
+      </w:r>
+      <w:proofErr w:type="spellEnd"/>
+      <w:r>
+        <w:t xml:space="preserve"> 'No', 10, 13, 0</w:t>
+      </w:r>
+    </w:p>
+    <w:p>
+      <w:pPr>
+        <w:pStyle w:val="11"/>
+      </w:pPr>
+    </w:p>
+    <w:p>
+      <w:pPr>
+        <w:pStyle w:val="11"/>
+      </w:pPr>
+      <w:r>
+        <w:t xml:space="preserve">        NULL = 0</w:t>
+      </w:r>
+    </w:p>
+    <w:p>
+      <w:pPr>
+        <w:pStyle w:val="11"/>
+      </w:pPr>
+      <w:r>
+        <w:t xml:space="preserve">        </w:t>
+      </w:r>
+      <w:proofErr w:type="spellStart"/>
+      <w:r>
+        <w:t>tempStack</w:t>
+      </w:r>
+      <w:proofErr w:type="spellEnd"/>
+      <w:r>
+        <w:t xml:space="preserve">       </w:t>
+      </w:r>
+      <w:proofErr w:type="gramStart"/>
+      <w:r>
+        <w:t>dd ?</w:t>
+      </w:r>
+      <w:proofErr w:type="gramEnd"/>
+      <w:r>
+        <w:t xml:space="preserve"> ; for returning from functions</w:t>
+      </w:r>
+    </w:p>
+    <w:p>
+      <w:pPr>
+        <w:pStyle w:val="11"/>
+      </w:pPr>
+    </w:p>
+    <w:p>
+      <w:pPr>
+        <w:pStyle w:val="11"/>
+      </w:pPr>
+    </w:p>
+    <w:p>
+      <w:pPr>
+        <w:pStyle w:val="11"/>
+      </w:pPr>
+    </w:p>
+    <w:p>
+      <w:pPr>
+        <w:pStyle w:val="11"/>
+      </w:pPr>
+      <w:r>
+        <w:t xml:space="preserve">section </w:t>
+      </w:r>
+      <w:proofErr w:type="gramStart"/>
+      <w:r>
+        <w:t>'.code</w:t>
+      </w:r>
+      <w:proofErr w:type="gramEnd"/>
+      <w:r>
+        <w:t>' code readable executable</w:t>
+      </w:r>
+    </w:p>
+    <w:p>
+      <w:pPr>
+        <w:pStyle w:val="11"/>
+      </w:pPr>
+    </w:p>
+    <w:p>
+      <w:pPr>
+        <w:pStyle w:val="11"/>
+      </w:pPr>
+      <w:r>
+        <w:t>start:</w:t>
+      </w:r>
+    </w:p>
+    <w:p>
+      <w:pPr>
+        <w:pStyle w:val="11"/>
+      </w:pPr>
+      <w:r>
+        <w:t xml:space="preserve">        call </w:t>
+      </w:r>
+      <w:proofErr w:type="gramStart"/>
+      <w:r>
+        <w:t>Input ;</w:t>
+      </w:r>
+      <w:proofErr w:type="gramEnd"/>
+      <w:r>
+        <w:t xml:space="preserve"> Input data</w:t>
+      </w:r>
+    </w:p>
+    <w:p>
+      <w:pPr>
+        <w:pStyle w:val="11"/>
+      </w:pPr>
+      <w:r>
+        <w:t xml:space="preserve">        call </w:t>
+      </w:r>
+      <w:proofErr w:type="spellStart"/>
+      <w:proofErr w:type="gramStart"/>
+      <w:r>
+        <w:t>RightTriangle</w:t>
+      </w:r>
+      <w:proofErr w:type="spellEnd"/>
+      <w:r>
+        <w:t xml:space="preserve"> ;</w:t>
+      </w:r>
+      <w:proofErr w:type="gramEnd"/>
+      <w:r>
+        <w:t xml:space="preserve"> Decide whether it can be a triangle</w:t>
+      </w:r>
+    </w:p>
+    <w:p>
+      <w:pPr>
+        <w:pStyle w:val="11"/>
+      </w:pPr>
+    </w:p>
+    <w:p>
+      <w:pPr>
+        <w:pStyle w:val="11"/>
+      </w:pPr>
+      <w:r>
+        <w:t>finish:</w:t>
+      </w:r>
+    </w:p>
+    <w:p>
+      <w:pPr>
+        <w:pStyle w:val="11"/>
+      </w:pPr>
+      <w:r>
+        <w:t xml:space="preserve">        call [</w:t>
+      </w:r>
+      <w:proofErr w:type="spellStart"/>
+      <w:r>
+        <w:t>getch</w:t>
+      </w:r>
+      <w:proofErr w:type="spellEnd"/>
+      <w:r>
+        <w:t>]</w:t>
+      </w:r>
+    </w:p>
+    <w:p>
+      <w:pPr>
+        <w:pStyle w:val="11"/>
+      </w:pPr>
+      <w:r>
+        <w:t xml:space="preserve">        push NULL</w:t>
+      </w:r>
+    </w:p>
+    <w:p>
+      <w:pPr>
+        <w:pStyle w:val="11"/>
+      </w:pPr>
+      <w:r>
+        <w:t xml:space="preserve">        call [</w:t>
+      </w:r>
+      <w:proofErr w:type="spellStart"/>
+      <w:r>
+        <w:t>ExitProcess</w:t>
+      </w:r>
+      <w:proofErr w:type="spellEnd"/>
+      <w:r>
+        <w:t>]</w:t>
+      </w:r>
+    </w:p>
+    <w:p>
+      <w:pPr>
+        <w:pStyle w:val="11"/>
+      </w:pPr>
+    </w:p>
+    <w:p>
+      <w:pPr>
+        <w:pStyle w:val="11"/>
+      </w:pPr>
+      <w:r>
+        <w:t>Input:</w:t>
+      </w:r>
+    </w:p>
+    <w:p>
+      <w:pPr>
+        <w:pStyle w:val="11"/>
+      </w:pPr>
+      <w:r>
+        <w:t xml:space="preserve">        mov [</w:t>
+      </w:r>
+      <w:proofErr w:type="spellStart"/>
+      <w:r>
+        <w:t>tempStack</w:t>
+      </w:r>
+      <w:proofErr w:type="spellEnd"/>
+      <w:r>
+        <w:t xml:space="preserve">], </w:t>
+      </w:r>
+      <w:proofErr w:type="spellStart"/>
+      <w:r>
+        <w:t>esp</w:t>
+      </w:r>
+      <w:proofErr w:type="spellEnd"/>
+      <w:r>
+        <w:t xml:space="preserve">  </w:t>
+      </w:r>
+      <w:proofErr w:type="gramStart"/>
+      <w:r>
+        <w:t xml:space="preserve">  ;</w:t>
+      </w:r>
+      <w:proofErr w:type="gramEnd"/>
+      <w:r>
+        <w:t xml:space="preserve"> remember stack position</w:t>
+      </w:r>
+    </w:p>
+    <w:p>
+      <w:pPr>
+        <w:pStyle w:val="11"/>
+      </w:pPr>
+    </w:p>
+    <w:p>
+      <w:pPr>
+        <w:pStyle w:val="11"/>
+      </w:pPr>
+      <w:r>
+        <w:t xml:space="preserve">        push strEnterSection</w:t>
+      </w:r>
+      <w:proofErr w:type="gramStart"/>
+      <w:r>
+        <w:t>1 ;</w:t>
+      </w:r>
+      <w:proofErr w:type="gramEnd"/>
+      <w:r>
+        <w:t xml:space="preserve"> enter section 1</w:t>
+      </w:r>
+    </w:p>
+    <w:p>
+      <w:pPr>
+        <w:pStyle w:val="11"/>
+      </w:pPr>
+      <w:r>
+        <w:lastRenderedPageBreak/>
+        <w:t xml:space="preserve">        call [</w:t>
+      </w:r>
+      <w:proofErr w:type="spellStart"/>
+      <w:r>
+        <w:t>printf</w:t>
+      </w:r>
+      <w:proofErr w:type="spellEnd"/>
+      <w:r>
+        <w:t>]</w:t>
+      </w:r>
+    </w:p>
+    <w:p>
+      <w:pPr>
+        <w:pStyle w:val="11"/>
+      </w:pPr>
+    </w:p>
+    <w:p>
+      <w:pPr>
+        <w:pStyle w:val="11"/>
+      </w:pPr>
+      <w:r>
+        <w:t xml:space="preserve">        EnterX1:               </w:t>
+      </w:r>
+      <w:proofErr w:type="gramStart"/>
+      <w:r>
+        <w:t xml:space="preserve">  ;</w:t>
+      </w:r>
+      <w:proofErr w:type="gramEnd"/>
+      <w:r>
+        <w:t xml:space="preserve"> enter x1</w:t>
+      </w:r>
+    </w:p>
+    <w:p>
+      <w:pPr>
+        <w:pStyle w:val="11"/>
+      </w:pPr>
+      <w:r>
+        <w:t xml:space="preserve">        push strEnterX1Coordinate</w:t>
+      </w:r>
+    </w:p>
+    <w:p>
+      <w:pPr>
+        <w:pStyle w:val="11"/>
+      </w:pPr>
+      <w:r>
+        <w:t xml:space="preserve">        call [</w:t>
+      </w:r>
+      <w:proofErr w:type="spellStart"/>
+      <w:r>
+        <w:t>printf</w:t>
+      </w:r>
+      <w:proofErr w:type="spellEnd"/>
+      <w:r>
+        <w:t>]</w:t>
+      </w:r>
+    </w:p>
+    <w:p>
+      <w:pPr>
+        <w:pStyle w:val="11"/>
+      </w:pPr>
+      <w:r>
+        <w:t xml:space="preserve">        push x1</w:t>
+      </w:r>
+    </w:p>
+    <w:p>
+      <w:pPr>
+        <w:pStyle w:val="11"/>
+      </w:pPr>
+      <w:r>
+        <w:t xml:space="preserve">        push </w:t>
+      </w:r>
+      <w:proofErr w:type="spellStart"/>
+      <w:r>
+        <w:t>strScanInt</w:t>
+      </w:r>
+      <w:proofErr w:type="spellEnd"/>
+    </w:p>
+    <w:p>
+      <w:pPr>
+        <w:pStyle w:val="11"/>
+      </w:pPr>
+      <w:r>
+        <w:t xml:space="preserve">        call [</w:t>
+      </w:r>
+      <w:proofErr w:type="spellStart"/>
+      <w:r>
+        <w:t>scanf</w:t>
+      </w:r>
+      <w:proofErr w:type="spellEnd"/>
+      <w:r>
+        <w:t>]</w:t>
+      </w:r>
+    </w:p>
+    <w:p>
+      <w:pPr>
+        <w:pStyle w:val="11"/>
+      </w:pPr>
+    </w:p>
+    <w:p>
+      <w:pPr>
+        <w:pStyle w:val="11"/>
+      </w:pPr>
+      <w:r>
+        <w:t xml:space="preserve">        </w:t>
+      </w:r>
+      <w:proofErr w:type="spellStart"/>
+      <w:r>
+        <w:t>cmp</w:t>
+      </w:r>
+      <w:proofErr w:type="spellEnd"/>
+      <w:r>
+        <w:t xml:space="preserve"> [x1], 0   </w:t>
+      </w:r>
+      <w:proofErr w:type="gramStart"/>
+      <w:r>
+        <w:t xml:space="preserve">  ;</w:t>
+      </w:r>
+      <w:proofErr w:type="gramEnd"/>
+      <w:r>
+        <w:t xml:space="preserve"> reenter if out of bounds</w:t>
+      </w:r>
+    </w:p>
+    <w:p>
+      <w:pPr>
+        <w:pStyle w:val="11"/>
+      </w:pPr>
+      <w:r>
+        <w:t xml:space="preserve">        </w:t>
+      </w:r>
+      <w:proofErr w:type="spellStart"/>
+      <w:r>
+        <w:t>jl</w:t>
+      </w:r>
+      <w:proofErr w:type="spellEnd"/>
+      <w:r>
+        <w:t xml:space="preserve"> EnterX1</w:t>
+      </w:r>
+    </w:p>
+    <w:p>
+      <w:pPr>
+        <w:pStyle w:val="11"/>
+      </w:pPr>
+      <w:r>
+        <w:t xml:space="preserve">        </w:t>
+      </w:r>
+      <w:proofErr w:type="spellStart"/>
+      <w:r>
+        <w:t>cmp</w:t>
+      </w:r>
+      <w:proofErr w:type="spellEnd"/>
+      <w:r>
+        <w:t>[x1], 65535</w:t>
+      </w:r>
+    </w:p>
+    <w:p>
+      <w:pPr>
+        <w:pStyle w:val="11"/>
+      </w:pPr>
+      <w:r>
+        <w:t xml:space="preserve">        </w:t>
+      </w:r>
+      <w:proofErr w:type="spellStart"/>
+      <w:r>
+        <w:t>jg</w:t>
+      </w:r>
+      <w:proofErr w:type="spellEnd"/>
+      <w:r>
+        <w:t xml:space="preserve"> EnterX1</w:t>
+      </w:r>
+    </w:p>
+    <w:p>
+      <w:pPr>
+        <w:pStyle w:val="11"/>
+      </w:pPr>
+    </w:p>
+    <w:p>
+      <w:pPr>
+        <w:pStyle w:val="11"/>
+      </w:pPr>
+      <w:r>
+        <w:t xml:space="preserve">        EnterY1:      </w:t>
+      </w:r>
+      <w:proofErr w:type="gramStart"/>
+      <w:r>
+        <w:t xml:space="preserve">  ;</w:t>
+      </w:r>
+      <w:proofErr w:type="gramEnd"/>
+      <w:r>
+        <w:t xml:space="preserve"> same for all coordinates</w:t>
+      </w:r>
+    </w:p>
+    <w:p>
+      <w:pPr>
+        <w:pStyle w:val="11"/>
+      </w:pPr>
+      <w:r>
+        <w:t xml:space="preserve">        push strEnterY1Coordinate</w:t>
+      </w:r>
+    </w:p>
+    <w:p>
+      <w:pPr>
+        <w:pStyle w:val="11"/>
+      </w:pPr>
+      <w:r>
+        <w:t xml:space="preserve">        call [</w:t>
+      </w:r>
+      <w:proofErr w:type="spellStart"/>
+      <w:r>
+        <w:t>printf</w:t>
+      </w:r>
+      <w:proofErr w:type="spellEnd"/>
+      <w:r>
+        <w:t>]</w:t>
+      </w:r>
+    </w:p>
+    <w:p>
+      <w:pPr>
+        <w:pStyle w:val="11"/>
+      </w:pPr>
+      <w:r>
+        <w:t xml:space="preserve">        push y1</w:t>
+      </w:r>
+    </w:p>
+    <w:p>
+      <w:pPr>
+        <w:pStyle w:val="11"/>
+      </w:pPr>
+      <w:r>
+        <w:t xml:space="preserve">        push </w:t>
+      </w:r>
+      <w:proofErr w:type="spellStart"/>
+      <w:r>
+        <w:t>strScanInt</w:t>
+      </w:r>
+      <w:proofErr w:type="spellEnd"/>
+    </w:p>
+    <w:p>
+      <w:pPr>
+        <w:pStyle w:val="11"/>
+      </w:pPr>
+      <w:r>
+        <w:t xml:space="preserve">        call [</w:t>
+      </w:r>
+      <w:proofErr w:type="spellStart"/>
+      <w:r>
+        <w:t>scanf</w:t>
+      </w:r>
+      <w:proofErr w:type="spellEnd"/>
+      <w:r>
+        <w:t>]</w:t>
+      </w:r>
+    </w:p>
+    <w:p>
+      <w:pPr>
+        <w:pStyle w:val="11"/>
+      </w:pPr>
+    </w:p>
+    <w:p>
+      <w:pPr>
+        <w:pStyle w:val="11"/>
+      </w:pPr>
+      <w:r>
+        <w:t xml:space="preserve">        </w:t>
+      </w:r>
+      <w:proofErr w:type="spellStart"/>
+      <w:r>
+        <w:t>cmp</w:t>
+      </w:r>
+      <w:proofErr w:type="spellEnd"/>
+      <w:r>
+        <w:t xml:space="preserve"> [y1], 0</w:t>
+      </w:r>
+    </w:p>
+    <w:p>
+      <w:pPr>
+        <w:pStyle w:val="11"/>
+      </w:pPr>
+      <w:r>
+        <w:t xml:space="preserve">        </w:t>
+      </w:r>
+      <w:proofErr w:type="spellStart"/>
+      <w:r>
+        <w:t>jl</w:t>
+      </w:r>
+      <w:proofErr w:type="spellEnd"/>
+      <w:r>
+        <w:t xml:space="preserve"> EnterY1</w:t>
+      </w:r>
+    </w:p>
+    <w:p>
+      <w:pPr>
+        <w:pStyle w:val="11"/>
+      </w:pPr>
+      <w:r>
+        <w:t xml:space="preserve">        </w:t>
+      </w:r>
+      <w:proofErr w:type="spellStart"/>
+      <w:r>
+        <w:t>cmp</w:t>
+      </w:r>
+      <w:proofErr w:type="spellEnd"/>
+      <w:r>
+        <w:t>[y1], 65535</w:t>
+      </w:r>
+    </w:p>
+    <w:p>
+      <w:pPr>
+        <w:pStyle w:val="11"/>
+      </w:pPr>
+      <w:r>
+        <w:lastRenderedPageBreak/>
+        <w:t xml:space="preserve">        </w:t>
+      </w:r>
+      <w:proofErr w:type="spellStart"/>
+      <w:r>
+        <w:t>jg</w:t>
+      </w:r>
+      <w:proofErr w:type="spellEnd"/>
+      <w:r>
+        <w:t xml:space="preserve"> EnterY1</w:t>
+      </w:r>
+    </w:p>
+    <w:p>
+      <w:pPr>
+        <w:pStyle w:val="11"/>
+      </w:pPr>
+    </w:p>
+    <w:p>
+      <w:pPr>
+        <w:pStyle w:val="11"/>
+      </w:pPr>
+      <w:r>
+        <w:t xml:space="preserve">        EnterX2:</w:t>
+      </w:r>
+    </w:p>
+    <w:p>
+      <w:pPr>
+        <w:pStyle w:val="11"/>
+      </w:pPr>
+      <w:r>
+        <w:t xml:space="preserve">        push strEnterX2Coordinate</w:t>
+      </w:r>
+    </w:p>
+    <w:p>
+      <w:pPr>
+        <w:pStyle w:val="11"/>
+      </w:pPr>
+      <w:r>
+        <w:t xml:space="preserve">        call [</w:t>
+      </w:r>
+      <w:proofErr w:type="spellStart"/>
+      <w:r>
+        <w:t>printf</w:t>
+      </w:r>
+      <w:proofErr w:type="spellEnd"/>
+      <w:r>
+        <w:t>]</w:t>
+      </w:r>
+    </w:p>
+    <w:p>
+      <w:pPr>
+        <w:pStyle w:val="11"/>
+      </w:pPr>
+      <w:r>
+        <w:t xml:space="preserve">        push x2</w:t>
+      </w:r>
+    </w:p>
+    <w:p>
+      <w:pPr>
+        <w:pStyle w:val="11"/>
+      </w:pPr>
+      <w:r>
+        <w:t xml:space="preserve">        push </w:t>
+      </w:r>
+      <w:proofErr w:type="spellStart"/>
+      <w:r>
+        <w:t>strScanInt</w:t>
+      </w:r>
+      <w:proofErr w:type="spellEnd"/>
+    </w:p>
+    <w:p>
+      <w:pPr>
+        <w:pStyle w:val="11"/>
+      </w:pPr>
+      <w:r>
+        <w:t xml:space="preserve">        call [</w:t>
+      </w:r>
+      <w:proofErr w:type="spellStart"/>
+      <w:r>
+        <w:t>scanf</w:t>
+      </w:r>
+      <w:proofErr w:type="spellEnd"/>
+      <w:r>
+        <w:t>]</w:t>
+      </w:r>
+    </w:p>
+    <w:p>
+      <w:pPr>
+        <w:pStyle w:val="11"/>
+      </w:pPr>
+    </w:p>
+    <w:p>
+      <w:pPr>
+        <w:pStyle w:val="11"/>
+      </w:pPr>
+      <w:r>
+        <w:t xml:space="preserve">        </w:t>
+      </w:r>
+      <w:proofErr w:type="spellStart"/>
+      <w:r>
+        <w:t>cmp</w:t>
+      </w:r>
+      <w:proofErr w:type="spellEnd"/>
+      <w:r>
+        <w:t xml:space="preserve"> [x2], 0</w:t>
+      </w:r>
+    </w:p>
+    <w:p>
+      <w:pPr>
+        <w:pStyle w:val="11"/>
+      </w:pPr>
+      <w:r>
+        <w:t xml:space="preserve">        </w:t>
+      </w:r>
+      <w:proofErr w:type="spellStart"/>
+      <w:r>
+        <w:t>jl</w:t>
+      </w:r>
+      <w:proofErr w:type="spellEnd"/>
+      <w:r>
+        <w:t xml:space="preserve"> EnterX2</w:t>
+      </w:r>
+    </w:p>
+    <w:p>
+      <w:pPr>
+        <w:pStyle w:val="11"/>
+      </w:pPr>
+      <w:r>
+        <w:t xml:space="preserve">        </w:t>
+      </w:r>
+      <w:proofErr w:type="spellStart"/>
+      <w:r>
+        <w:t>cmp</w:t>
+      </w:r>
+      <w:proofErr w:type="spellEnd"/>
+      <w:r>
+        <w:t>[x2], 65535</w:t>
+      </w:r>
+    </w:p>
+    <w:p>
+      <w:pPr>
+        <w:pStyle w:val="11"/>
+      </w:pPr>
+      <w:r>
+        <w:t xml:space="preserve">        </w:t>
+      </w:r>
+      <w:proofErr w:type="spellStart"/>
+      <w:r>
+        <w:t>jg</w:t>
+      </w:r>
+      <w:proofErr w:type="spellEnd"/>
+      <w:r>
+        <w:t xml:space="preserve"> EnterX2</w:t>
+      </w:r>
+    </w:p>
+    <w:p>
+      <w:pPr>
+        <w:pStyle w:val="11"/>
+      </w:pPr>
+    </w:p>
+    <w:p>
+      <w:pPr>
+        <w:pStyle w:val="11"/>
+      </w:pPr>
+      <w:r>
+        <w:t xml:space="preserve">        EnterY2:</w:t>
+      </w:r>
+    </w:p>
+    <w:p>
+      <w:pPr>
+        <w:pStyle w:val="11"/>
+      </w:pPr>
+      <w:r>
+        <w:t xml:space="preserve">        push strEnterY2Coordinate</w:t>
+      </w:r>
+    </w:p>
+    <w:p>
+      <w:pPr>
+        <w:pStyle w:val="11"/>
+      </w:pPr>
+      <w:r>
+        <w:t xml:space="preserve">        call [</w:t>
+      </w:r>
+      <w:proofErr w:type="spellStart"/>
+      <w:r>
+        <w:t>printf</w:t>
+      </w:r>
+      <w:proofErr w:type="spellEnd"/>
+      <w:r>
+        <w:t>]</w:t>
+      </w:r>
+    </w:p>
+    <w:p>
+      <w:pPr>
+        <w:pStyle w:val="11"/>
+      </w:pPr>
+      <w:r>
+        <w:t xml:space="preserve">        push y2</w:t>
+      </w:r>
+    </w:p>
+    <w:p>
+      <w:pPr>
+        <w:pStyle w:val="11"/>
+      </w:pPr>
+      <w:r>
+        <w:t xml:space="preserve">        push </w:t>
+      </w:r>
+      <w:proofErr w:type="spellStart"/>
+      <w:r>
+        <w:t>strScanInt</w:t>
+      </w:r>
+      <w:proofErr w:type="spellEnd"/>
+    </w:p>
+    <w:p>
+      <w:pPr>
+        <w:pStyle w:val="11"/>
+      </w:pPr>
+      <w:r>
+        <w:t xml:space="preserve">        call [</w:t>
+      </w:r>
+      <w:proofErr w:type="spellStart"/>
+      <w:r>
+        <w:t>scanf</w:t>
+      </w:r>
+      <w:proofErr w:type="spellEnd"/>
+      <w:r>
+        <w:t>]</w:t>
+      </w:r>
+    </w:p>
+    <w:p>
+      <w:pPr>
+        <w:pStyle w:val="11"/>
+      </w:pPr>
+    </w:p>
+    <w:p>
+      <w:pPr>
+        <w:pStyle w:val="11"/>
+      </w:pPr>
+      <w:r>
+        <w:t xml:space="preserve">        </w:t>
+      </w:r>
+      <w:proofErr w:type="spellStart"/>
+      <w:r>
+        <w:t>cmp</w:t>
+      </w:r>
+      <w:proofErr w:type="spellEnd"/>
+      <w:r>
+        <w:t xml:space="preserve"> [y2], 0</w:t>
+      </w:r>
+    </w:p>
+    <w:p>
+      <w:pPr>
+        <w:pStyle w:val="11"/>
+      </w:pPr>
+      <w:r>
+        <w:t xml:space="preserve">        </w:t>
+      </w:r>
+      <w:proofErr w:type="spellStart"/>
+      <w:r>
+        <w:t>jl</w:t>
+      </w:r>
+      <w:proofErr w:type="spellEnd"/>
+      <w:r>
+        <w:t xml:space="preserve"> EnterY2</w:t>
+      </w:r>
+    </w:p>
+    <w:p>
+      <w:pPr>
+        <w:pStyle w:val="11"/>
+      </w:pPr>
+      <w:r>
+        <w:t xml:space="preserve">        </w:t>
+      </w:r>
+      <w:proofErr w:type="spellStart"/>
+      <w:r>
+        <w:t>cmp</w:t>
+      </w:r>
+      <w:proofErr w:type="spellEnd"/>
+      <w:r>
+        <w:t>[y2], 65535</w:t>
+      </w:r>
+    </w:p>
+    <w:p>
+      <w:pPr>
+        <w:pStyle w:val="11"/>
+      </w:pPr>
+      <w:r>
+        <w:lastRenderedPageBreak/>
+        <w:t xml:space="preserve">        </w:t>
+      </w:r>
+      <w:proofErr w:type="spellStart"/>
+      <w:r>
+        <w:t>jg</w:t>
+      </w:r>
+      <w:proofErr w:type="spellEnd"/>
+      <w:r>
+        <w:t xml:space="preserve"> EnterY2</w:t>
+      </w:r>
+    </w:p>
+    <w:p>
+      <w:pPr>
+        <w:pStyle w:val="11"/>
+      </w:pPr>
+    </w:p>
+    <w:p>
+      <w:pPr>
+        <w:pStyle w:val="11"/>
+      </w:pPr>
+      <w:r>
+        <w:t xml:space="preserve">        push strEnterSection2 </w:t>
+      </w:r>
+      <w:proofErr w:type="gramStart"/>
+      <w:r>
+        <w:t xml:space="preserve">  ;</w:t>
+      </w:r>
+      <w:proofErr w:type="gramEnd"/>
+      <w:r>
+        <w:t xml:space="preserve"> same for all sections</w:t>
+      </w:r>
+    </w:p>
+    <w:p>
+      <w:pPr>
+        <w:pStyle w:val="11"/>
+      </w:pPr>
+      <w:r>
+        <w:t xml:space="preserve">        call [</w:t>
+      </w:r>
+      <w:proofErr w:type="spellStart"/>
+      <w:r>
+        <w:t>printf</w:t>
+      </w:r>
+      <w:proofErr w:type="spellEnd"/>
+      <w:r>
+        <w:t>]</w:t>
+      </w:r>
+    </w:p>
+    <w:p>
+      <w:pPr>
+        <w:pStyle w:val="11"/>
+      </w:pPr>
+    </w:p>
+    <w:p>
+      <w:pPr>
+        <w:pStyle w:val="11"/>
+      </w:pPr>
+      <w:r>
+        <w:t xml:space="preserve">        EnterX3:</w:t>
+      </w:r>
+    </w:p>
+    <w:p>
+      <w:pPr>
+        <w:pStyle w:val="11"/>
+      </w:pPr>
+      <w:r>
+        <w:t xml:space="preserve">        push strEnterX1Coordinate</w:t>
+      </w:r>
+    </w:p>
+    <w:p>
+      <w:pPr>
+        <w:pStyle w:val="11"/>
+      </w:pPr>
+      <w:r>
+        <w:t xml:space="preserve">        call [</w:t>
+      </w:r>
+      <w:proofErr w:type="spellStart"/>
+      <w:r>
+        <w:t>printf</w:t>
+      </w:r>
+      <w:proofErr w:type="spellEnd"/>
+      <w:r>
+        <w:t>]</w:t>
+      </w:r>
+    </w:p>
+    <w:p>
+      <w:pPr>
+        <w:pStyle w:val="11"/>
+      </w:pPr>
+      <w:r>
+        <w:t xml:space="preserve">        push x3</w:t>
+      </w:r>
+    </w:p>
+    <w:p>
+      <w:pPr>
+        <w:pStyle w:val="11"/>
+      </w:pPr>
+      <w:r>
+        <w:t xml:space="preserve">        push </w:t>
+      </w:r>
+      <w:proofErr w:type="spellStart"/>
+      <w:r>
+        <w:t>strScanInt</w:t>
+      </w:r>
+      <w:proofErr w:type="spellEnd"/>
+    </w:p>
+    <w:p>
+      <w:pPr>
+        <w:pStyle w:val="11"/>
+      </w:pPr>
+      <w:r>
+        <w:t xml:space="preserve">        call [</w:t>
+      </w:r>
+      <w:proofErr w:type="spellStart"/>
+      <w:r>
+        <w:t>scanf</w:t>
+      </w:r>
+      <w:proofErr w:type="spellEnd"/>
+      <w:r>
+        <w:t>]</w:t>
+      </w:r>
+    </w:p>
+    <w:p>
+      <w:pPr>
+        <w:pStyle w:val="11"/>
+      </w:pPr>
+    </w:p>
+    <w:p>
+      <w:pPr>
+        <w:pStyle w:val="11"/>
+      </w:pPr>
+      <w:r>
+        <w:t xml:space="preserve">        </w:t>
+      </w:r>
+      <w:proofErr w:type="spellStart"/>
+      <w:r>
+        <w:t>cmp</w:t>
+      </w:r>
+      <w:proofErr w:type="spellEnd"/>
+      <w:r>
+        <w:t xml:space="preserve"> [x3], 0</w:t>
+      </w:r>
+    </w:p>
+    <w:p>
+      <w:pPr>
+        <w:pStyle w:val="11"/>
+      </w:pPr>
+      <w:r>
+        <w:t xml:space="preserve">        </w:t>
+      </w:r>
+      <w:proofErr w:type="spellStart"/>
+      <w:r>
+        <w:t>jl</w:t>
+      </w:r>
+      <w:proofErr w:type="spellEnd"/>
+      <w:r>
+        <w:t xml:space="preserve"> EnterX3</w:t>
+      </w:r>
+    </w:p>
+    <w:p>
+      <w:pPr>
+        <w:pStyle w:val="11"/>
+      </w:pPr>
+      <w:r>
+        <w:t xml:space="preserve">        </w:t>
+      </w:r>
+      <w:proofErr w:type="spellStart"/>
+      <w:r>
+        <w:t>cmp</w:t>
+      </w:r>
+      <w:proofErr w:type="spellEnd"/>
+      <w:r>
+        <w:t>[x3], 65535</w:t>
+      </w:r>
+    </w:p>
+    <w:p>
+      <w:pPr>
+        <w:pStyle w:val="11"/>
+      </w:pPr>
+      <w:r>
+        <w:t xml:space="preserve">        </w:t>
+      </w:r>
+      <w:proofErr w:type="spellStart"/>
+      <w:r>
+        <w:t>jg</w:t>
+      </w:r>
+      <w:proofErr w:type="spellEnd"/>
+      <w:r>
+        <w:t xml:space="preserve"> EnterX3</w:t>
+      </w:r>
+    </w:p>
+    <w:p>
+      <w:pPr>
+        <w:pStyle w:val="11"/>
+      </w:pPr>
+    </w:p>
+    <w:p>
+      <w:pPr>
+        <w:pStyle w:val="11"/>
+      </w:pPr>
+      <w:r>
+        <w:t xml:space="preserve">        EnterY3:</w:t>
+      </w:r>
+    </w:p>
+    <w:p>
+      <w:pPr>
+        <w:pStyle w:val="11"/>
+      </w:pPr>
+      <w:r>
+        <w:t xml:space="preserve">        push strEnterY1Coordinate</w:t>
+      </w:r>
+    </w:p>
+    <w:p>
+      <w:pPr>
+        <w:pStyle w:val="11"/>
+      </w:pPr>
+      <w:r>
+        <w:t xml:space="preserve">        call [</w:t>
+      </w:r>
+      <w:proofErr w:type="spellStart"/>
+      <w:r>
+        <w:t>printf</w:t>
+      </w:r>
+      <w:proofErr w:type="spellEnd"/>
+      <w:r>
+        <w:t>]</w:t>
+      </w:r>
+    </w:p>
+    <w:p>
+      <w:pPr>
+        <w:pStyle w:val="11"/>
+      </w:pPr>
+      <w:r>
+        <w:t xml:space="preserve">        push y3</w:t>
+      </w:r>
+    </w:p>
+    <w:p>
+      <w:pPr>
+        <w:pStyle w:val="11"/>
+      </w:pPr>
+      <w:r>
+        <w:t xml:space="preserve">        push </w:t>
+      </w:r>
+      <w:proofErr w:type="spellStart"/>
+      <w:r>
+        <w:t>strScanInt</w:t>
+      </w:r>
+      <w:proofErr w:type="spellEnd"/>
+    </w:p>
+    <w:p>
+      <w:pPr>
+        <w:pStyle w:val="11"/>
+      </w:pPr>
+      <w:r>
+        <w:t xml:space="preserve">        call [</w:t>
+      </w:r>
+      <w:proofErr w:type="spellStart"/>
+      <w:r>
+        <w:t>scanf</w:t>
+      </w:r>
+      <w:proofErr w:type="spellEnd"/>
+      <w:r>
+        <w:t>]</w:t>
+      </w:r>
+    </w:p>
+    <w:p>
+      <w:pPr>
+        <w:pStyle w:val="11"/>
+      </w:pPr>
+    </w:p>
+    <w:p>
+      <w:pPr>
+        <w:pStyle w:val="11"/>
+      </w:pPr>
+      <w:r>
+        <w:lastRenderedPageBreak/>
+        <w:t xml:space="preserve">        </w:t>
+      </w:r>
+      <w:proofErr w:type="spellStart"/>
+      <w:r>
+        <w:t>cmp</w:t>
+      </w:r>
+      <w:proofErr w:type="spellEnd"/>
+      <w:r>
+        <w:t xml:space="preserve"> [y3], 0</w:t>
+      </w:r>
+    </w:p>
+    <w:p>
+      <w:pPr>
+        <w:pStyle w:val="11"/>
+      </w:pPr>
+      <w:r>
+        <w:t xml:space="preserve">        </w:t>
+      </w:r>
+      <w:proofErr w:type="spellStart"/>
+      <w:r>
+        <w:t>jl</w:t>
+      </w:r>
+      <w:proofErr w:type="spellEnd"/>
+      <w:r>
+        <w:t xml:space="preserve"> EnterY3</w:t>
+      </w:r>
+    </w:p>
+    <w:p>
+      <w:pPr>
+        <w:pStyle w:val="11"/>
+      </w:pPr>
+      <w:r>
+        <w:t xml:space="preserve">        </w:t>
+      </w:r>
+      <w:proofErr w:type="spellStart"/>
+      <w:r>
+        <w:t>cmp</w:t>
+      </w:r>
+      <w:proofErr w:type="spellEnd"/>
+      <w:r>
+        <w:t>[y3], 65535</w:t>
+      </w:r>
+    </w:p>
+    <w:p>
+      <w:pPr>
+        <w:pStyle w:val="11"/>
+      </w:pPr>
+      <w:r>
+        <w:t xml:space="preserve">        </w:t>
+      </w:r>
+      <w:proofErr w:type="spellStart"/>
+      <w:r>
+        <w:t>jg</w:t>
+      </w:r>
+      <w:proofErr w:type="spellEnd"/>
+      <w:r>
+        <w:t xml:space="preserve"> EnterY3</w:t>
+      </w:r>
+    </w:p>
+    <w:p>
+      <w:pPr>
+        <w:pStyle w:val="11"/>
+      </w:pPr>
+    </w:p>
+    <w:p>
+      <w:pPr>
+        <w:pStyle w:val="11"/>
+      </w:pPr>
+      <w:r>
+        <w:t xml:space="preserve">        EnterX4:</w:t>
+      </w:r>
+    </w:p>
+    <w:p>
+      <w:pPr>
+        <w:pStyle w:val="11"/>
+      </w:pPr>
+      <w:r>
+        <w:t xml:space="preserve">        push strEnterX2Coordinate</w:t>
+      </w:r>
+    </w:p>
+    <w:p>
+      <w:pPr>
+        <w:pStyle w:val="11"/>
+      </w:pPr>
+      <w:r>
+        <w:t xml:space="preserve">        call [</w:t>
+      </w:r>
+      <w:proofErr w:type="spellStart"/>
+      <w:r>
+        <w:t>printf</w:t>
+      </w:r>
+      <w:proofErr w:type="spellEnd"/>
+      <w:r>
+        <w:t>]</w:t>
+      </w:r>
+    </w:p>
+    <w:p>
+      <w:pPr>
+        <w:pStyle w:val="11"/>
+      </w:pPr>
+      <w:r>
+        <w:t xml:space="preserve">        push x4</w:t>
+      </w:r>
+    </w:p>
+    <w:p>
+      <w:pPr>
+        <w:pStyle w:val="11"/>
+      </w:pPr>
+      <w:r>
+        <w:t xml:space="preserve">        push </w:t>
+      </w:r>
+      <w:proofErr w:type="spellStart"/>
+      <w:r>
+        <w:t>strScanInt</w:t>
+      </w:r>
+      <w:proofErr w:type="spellEnd"/>
+    </w:p>
+    <w:p>
+      <w:pPr>
+        <w:pStyle w:val="11"/>
+      </w:pPr>
+      <w:r>
+        <w:t xml:space="preserve">        call [</w:t>
+      </w:r>
+      <w:proofErr w:type="spellStart"/>
+      <w:r>
+        <w:t>scanf</w:t>
+      </w:r>
+      <w:proofErr w:type="spellEnd"/>
+      <w:r>
+        <w:t>]</w:t>
+      </w:r>
+    </w:p>
+    <w:p>
+      <w:pPr>
+        <w:pStyle w:val="11"/>
+      </w:pPr>
+    </w:p>
+    <w:p>
+      <w:pPr>
+        <w:pStyle w:val="11"/>
+      </w:pPr>
+      <w:r>
+        <w:t xml:space="preserve">        </w:t>
+      </w:r>
+      <w:proofErr w:type="spellStart"/>
+      <w:r>
+        <w:t>cmp</w:t>
+      </w:r>
+      <w:proofErr w:type="spellEnd"/>
+      <w:r>
+        <w:t xml:space="preserve"> [x4], 0</w:t>
+      </w:r>
+    </w:p>
+    <w:p>
+      <w:pPr>
+        <w:pStyle w:val="11"/>
+      </w:pPr>
+      <w:r>
+        <w:t xml:space="preserve">        </w:t>
+      </w:r>
+      <w:proofErr w:type="spellStart"/>
+      <w:r>
+        <w:t>jl</w:t>
+      </w:r>
+      <w:proofErr w:type="spellEnd"/>
+      <w:r>
+        <w:t xml:space="preserve"> EnterX4</w:t>
+      </w:r>
+    </w:p>
+    <w:p>
+      <w:pPr>
+        <w:pStyle w:val="11"/>
+      </w:pPr>
+      <w:r>
+        <w:t xml:space="preserve">        </w:t>
+      </w:r>
+      <w:proofErr w:type="spellStart"/>
+      <w:r>
+        <w:t>cmp</w:t>
+      </w:r>
+      <w:proofErr w:type="spellEnd"/>
+      <w:r>
+        <w:t>[x4], 65535</w:t>
+      </w:r>
+    </w:p>
+    <w:p>
+      <w:pPr>
+        <w:pStyle w:val="11"/>
+      </w:pPr>
+      <w:r>
+        <w:t xml:space="preserve">        </w:t>
+      </w:r>
+      <w:proofErr w:type="spellStart"/>
+      <w:r>
+        <w:t>jg</w:t>
+      </w:r>
+      <w:proofErr w:type="spellEnd"/>
+      <w:r>
+        <w:t xml:space="preserve"> EnterX4</w:t>
+      </w:r>
+    </w:p>
+    <w:p>
+      <w:pPr>
+        <w:pStyle w:val="11"/>
+      </w:pPr>
+    </w:p>
+    <w:p>
+      <w:pPr>
+        <w:pStyle w:val="11"/>
+      </w:pPr>
+      <w:r>
+        <w:t xml:space="preserve">        EnterY4:</w:t>
+      </w:r>
+    </w:p>
+    <w:p>
+      <w:pPr>
+        <w:pStyle w:val="11"/>
+      </w:pPr>
+      <w:r>
+        <w:t xml:space="preserve">        push strEnterY2Coordinate</w:t>
+      </w:r>
+    </w:p>
+    <w:p>
+      <w:pPr>
+        <w:pStyle w:val="11"/>
+      </w:pPr>
+      <w:r>
+        <w:t xml:space="preserve">        call [</w:t>
+      </w:r>
+      <w:proofErr w:type="spellStart"/>
+      <w:r>
+        <w:t>printf</w:t>
+      </w:r>
+      <w:proofErr w:type="spellEnd"/>
+      <w:r>
+        <w:t>]</w:t>
+      </w:r>
+    </w:p>
+    <w:p>
+      <w:pPr>
+        <w:pStyle w:val="11"/>
+      </w:pPr>
+      <w:r>
+        <w:t xml:space="preserve">        push y4</w:t>
+      </w:r>
+    </w:p>
+    <w:p>
+      <w:pPr>
+        <w:pStyle w:val="11"/>
+      </w:pPr>
+      <w:r>
+        <w:t xml:space="preserve">        push </w:t>
+      </w:r>
+      <w:proofErr w:type="spellStart"/>
+      <w:r>
+        <w:t>strScanInt</w:t>
+      </w:r>
+      <w:proofErr w:type="spellEnd"/>
+    </w:p>
+    <w:p>
+      <w:pPr>
+        <w:pStyle w:val="11"/>
+      </w:pPr>
+      <w:r>
+        <w:t xml:space="preserve">        call [</w:t>
+      </w:r>
+      <w:proofErr w:type="spellStart"/>
+      <w:r>
+        <w:t>scanf</w:t>
+      </w:r>
+      <w:proofErr w:type="spellEnd"/>
+      <w:r>
+        <w:t>]</w:t>
+      </w:r>
+    </w:p>
+    <w:p>
+      <w:pPr>
+        <w:pStyle w:val="11"/>
+      </w:pPr>
+    </w:p>
+    <w:p>
+      <w:pPr>
+        <w:pStyle w:val="11"/>
+      </w:pPr>
+      <w:r>
+        <w:lastRenderedPageBreak/>
+        <w:t xml:space="preserve">        </w:t>
+      </w:r>
+      <w:proofErr w:type="spellStart"/>
+      <w:r>
+        <w:t>cmp</w:t>
+      </w:r>
+      <w:proofErr w:type="spellEnd"/>
+      <w:r>
+        <w:t xml:space="preserve"> [y4], 0</w:t>
+      </w:r>
+    </w:p>
+    <w:p>
+      <w:pPr>
+        <w:pStyle w:val="11"/>
+      </w:pPr>
+      <w:r>
+        <w:t xml:space="preserve">        </w:t>
+      </w:r>
+      <w:proofErr w:type="spellStart"/>
+      <w:r>
+        <w:t>jl</w:t>
+      </w:r>
+      <w:proofErr w:type="spellEnd"/>
+      <w:r>
+        <w:t xml:space="preserve"> EnterY4</w:t>
+      </w:r>
+    </w:p>
+    <w:p>
+      <w:pPr>
+        <w:pStyle w:val="11"/>
+      </w:pPr>
+      <w:r>
+        <w:t xml:space="preserve">        </w:t>
+      </w:r>
+      <w:proofErr w:type="spellStart"/>
+      <w:r>
+        <w:t>cmp</w:t>
+      </w:r>
+      <w:proofErr w:type="spellEnd"/>
+      <w:r>
+        <w:t>[y4], 65535</w:t>
+      </w:r>
+    </w:p>
+    <w:p>
+      <w:pPr>
+        <w:pStyle w:val="11"/>
+      </w:pPr>
+      <w:r>
+        <w:t xml:space="preserve">        </w:t>
+      </w:r>
+      <w:proofErr w:type="spellStart"/>
+      <w:r>
+        <w:t>jg</w:t>
+      </w:r>
+      <w:proofErr w:type="spellEnd"/>
+      <w:r>
+        <w:t xml:space="preserve"> EnterY4</w:t>
+      </w:r>
+    </w:p>
+    <w:p>
+      <w:pPr>
+        <w:pStyle w:val="11"/>
+      </w:pPr>
+    </w:p>
+    <w:p>
+      <w:pPr>
+        <w:pStyle w:val="11"/>
+      </w:pPr>
+      <w:r>
+        <w:t xml:space="preserve">        push strEnterSection3</w:t>
+      </w:r>
+    </w:p>
+    <w:p>
+      <w:pPr>
+        <w:pStyle w:val="11"/>
+      </w:pPr>
+      <w:r>
+        <w:t xml:space="preserve">        call [</w:t>
+      </w:r>
+      <w:proofErr w:type="spellStart"/>
+      <w:r>
+        <w:t>printf</w:t>
+      </w:r>
+      <w:proofErr w:type="spellEnd"/>
+      <w:r>
+        <w:t>]</w:t>
+      </w:r>
+    </w:p>
+    <w:p>
+      <w:pPr>
+        <w:pStyle w:val="11"/>
+      </w:pPr>
+    </w:p>
+    <w:p>
+      <w:pPr>
+        <w:pStyle w:val="11"/>
+      </w:pPr>
+      <w:r>
+        <w:t xml:space="preserve">        EnterX5:</w:t>
+      </w:r>
+    </w:p>
+    <w:p>
+      <w:pPr>
+        <w:pStyle w:val="11"/>
+      </w:pPr>
+      <w:r>
+        <w:t xml:space="preserve">        push strEnterX1Coordinate</w:t>
+      </w:r>
+    </w:p>
+    <w:p>
+      <w:pPr>
+        <w:pStyle w:val="11"/>
+      </w:pPr>
+      <w:r>
+        <w:t xml:space="preserve">        call [</w:t>
+      </w:r>
+      <w:proofErr w:type="spellStart"/>
+      <w:r>
+        <w:t>printf</w:t>
+      </w:r>
+      <w:proofErr w:type="spellEnd"/>
+      <w:r>
+        <w:t>]</w:t>
+      </w:r>
+    </w:p>
+    <w:p>
+      <w:pPr>
+        <w:pStyle w:val="11"/>
+      </w:pPr>
+      <w:r>
+        <w:t xml:space="preserve">        push x5</w:t>
+      </w:r>
+    </w:p>
+    <w:p>
+      <w:pPr>
+        <w:pStyle w:val="11"/>
+      </w:pPr>
+      <w:r>
+        <w:t xml:space="preserve">        push </w:t>
+      </w:r>
+      <w:proofErr w:type="spellStart"/>
+      <w:r>
+        <w:t>strScanInt</w:t>
+      </w:r>
+      <w:proofErr w:type="spellEnd"/>
+    </w:p>
+    <w:p>
+      <w:pPr>
+        <w:pStyle w:val="11"/>
+      </w:pPr>
+      <w:r>
+        <w:t xml:space="preserve">        call [</w:t>
+      </w:r>
+      <w:proofErr w:type="spellStart"/>
+      <w:r>
+        <w:t>scanf</w:t>
+      </w:r>
+      <w:proofErr w:type="spellEnd"/>
+      <w:r>
+        <w:t>]</w:t>
+      </w:r>
+    </w:p>
+    <w:p>
+      <w:pPr>
+        <w:pStyle w:val="11"/>
+      </w:pPr>
+    </w:p>
+    <w:p>
+      <w:pPr>
+        <w:pStyle w:val="11"/>
+      </w:pPr>
+      <w:r>
+        <w:t xml:space="preserve">        </w:t>
+      </w:r>
+      <w:proofErr w:type="spellStart"/>
+      <w:r>
+        <w:t>cmp</w:t>
+      </w:r>
+      <w:proofErr w:type="spellEnd"/>
+      <w:r>
+        <w:t xml:space="preserve"> [x5], 0</w:t>
+      </w:r>
+    </w:p>
+    <w:p>
+      <w:pPr>
+        <w:pStyle w:val="11"/>
+      </w:pPr>
+      <w:r>
+        <w:t xml:space="preserve">        </w:t>
+      </w:r>
+      <w:proofErr w:type="spellStart"/>
+      <w:r>
+        <w:t>jl</w:t>
+      </w:r>
+      <w:proofErr w:type="spellEnd"/>
+      <w:r>
+        <w:t xml:space="preserve"> EnterX5</w:t>
+      </w:r>
+    </w:p>
+    <w:p>
+      <w:pPr>
+        <w:pStyle w:val="11"/>
+      </w:pPr>
+      <w:r>
+        <w:t xml:space="preserve">        </w:t>
+      </w:r>
+      <w:proofErr w:type="spellStart"/>
+      <w:r>
+        <w:t>cmp</w:t>
+      </w:r>
+      <w:proofErr w:type="spellEnd"/>
+      <w:r>
+        <w:t>[x5], 65535</w:t>
+      </w:r>
+    </w:p>
+    <w:p>
+      <w:pPr>
+        <w:pStyle w:val="11"/>
+      </w:pPr>
+      <w:r>
+        <w:t xml:space="preserve">        </w:t>
+      </w:r>
+      <w:proofErr w:type="spellStart"/>
+      <w:r>
+        <w:t>jg</w:t>
+      </w:r>
+      <w:proofErr w:type="spellEnd"/>
+      <w:r>
+        <w:t xml:space="preserve"> EnterX5</w:t>
+      </w:r>
+    </w:p>
+    <w:p>
+      <w:pPr>
+        <w:pStyle w:val="11"/>
+      </w:pPr>
+    </w:p>
+    <w:p>
+      <w:pPr>
+        <w:pStyle w:val="11"/>
+      </w:pPr>
+      <w:r>
+        <w:t xml:space="preserve">        EnterY5:</w:t>
+      </w:r>
+    </w:p>
+    <w:p>
+      <w:pPr>
+        <w:pStyle w:val="11"/>
+      </w:pPr>
+      <w:r>
+        <w:t xml:space="preserve">        push strEnterY1Coordinate</w:t>
+      </w:r>
+    </w:p>
+    <w:p>
+      <w:pPr>
+        <w:pStyle w:val="11"/>
+      </w:pPr>
+      <w:r>
+        <w:t xml:space="preserve">        call [</w:t>
+      </w:r>
+      <w:proofErr w:type="spellStart"/>
+      <w:r>
+        <w:t>printf</w:t>
+      </w:r>
+      <w:proofErr w:type="spellEnd"/>
+      <w:r>
+        <w:t>]</w:t>
+      </w:r>
+    </w:p>
+    <w:p>
+      <w:pPr>
+        <w:pStyle w:val="11"/>
+      </w:pPr>
+      <w:r>
+        <w:t xml:space="preserve">        push y5</w:t>
+      </w:r>
+    </w:p>
+    <w:p>
+      <w:pPr>
+        <w:pStyle w:val="11"/>
+      </w:pPr>
+      <w:r>
+        <w:lastRenderedPageBreak/>
+        <w:t xml:space="preserve">        push </w:t>
+      </w:r>
+      <w:proofErr w:type="spellStart"/>
+      <w:r>
+        <w:t>strScanInt</w:t>
+      </w:r>
+      <w:proofErr w:type="spellEnd"/>
+    </w:p>
+    <w:p>
+      <w:pPr>
+        <w:pStyle w:val="11"/>
+      </w:pPr>
+      <w:r>
+        <w:t xml:space="preserve">        call [</w:t>
+      </w:r>
+      <w:proofErr w:type="spellStart"/>
+      <w:r>
+        <w:t>scanf</w:t>
+      </w:r>
+      <w:proofErr w:type="spellEnd"/>
+      <w:r>
+        <w:t>]</w:t>
+      </w:r>
+    </w:p>
+    <w:p>
+      <w:pPr>
+        <w:pStyle w:val="11"/>
+      </w:pPr>
+    </w:p>
+    <w:p>
+      <w:pPr>
+        <w:pStyle w:val="11"/>
+      </w:pPr>
+      <w:r>
+        <w:t xml:space="preserve">        </w:t>
+      </w:r>
+      <w:proofErr w:type="spellStart"/>
+      <w:r>
+        <w:t>cmp</w:t>
+      </w:r>
+      <w:proofErr w:type="spellEnd"/>
+      <w:r>
+        <w:t xml:space="preserve"> [y5], 0</w:t>
+      </w:r>
+    </w:p>
+    <w:p>
+      <w:pPr>
+        <w:pStyle w:val="11"/>
+      </w:pPr>
+      <w:r>
+        <w:t xml:space="preserve">        </w:t>
+      </w:r>
+      <w:proofErr w:type="spellStart"/>
+      <w:r>
+        <w:t>jl</w:t>
+      </w:r>
+      <w:proofErr w:type="spellEnd"/>
+      <w:r>
+        <w:t xml:space="preserve"> EnterY5</w:t>
+      </w:r>
+    </w:p>
+    <w:p>
+      <w:pPr>
+        <w:pStyle w:val="11"/>
+      </w:pPr>
+      <w:r>
+        <w:t xml:space="preserve">        </w:t>
+      </w:r>
+      <w:proofErr w:type="spellStart"/>
+      <w:r>
+        <w:t>cmp</w:t>
+      </w:r>
+      <w:proofErr w:type="spellEnd"/>
+      <w:r>
+        <w:t>[y5], 65535</w:t>
+      </w:r>
+    </w:p>
+    <w:p>
+      <w:pPr>
+        <w:pStyle w:val="11"/>
+      </w:pPr>
+      <w:r>
+        <w:t xml:space="preserve">        </w:t>
+      </w:r>
+      <w:proofErr w:type="spellStart"/>
+      <w:r>
+        <w:t>jg</w:t>
+      </w:r>
+      <w:proofErr w:type="spellEnd"/>
+      <w:r>
+        <w:t xml:space="preserve"> EnterY5</w:t>
+      </w:r>
+    </w:p>
+    <w:p>
+      <w:pPr>
+        <w:pStyle w:val="11"/>
+      </w:pPr>
+    </w:p>
+    <w:p>
+      <w:pPr>
+        <w:pStyle w:val="11"/>
+      </w:pPr>
+      <w:r>
+        <w:t xml:space="preserve">        EnterX6:</w:t>
+      </w:r>
+    </w:p>
+    <w:p>
+      <w:pPr>
+        <w:pStyle w:val="11"/>
+      </w:pPr>
+      <w:r>
+        <w:t xml:space="preserve">        push strEnterX2Coordinate</w:t>
+      </w:r>
+    </w:p>
+    <w:p>
+      <w:pPr>
+        <w:pStyle w:val="11"/>
+      </w:pPr>
+      <w:r>
+        <w:t xml:space="preserve">        call [</w:t>
+      </w:r>
+      <w:proofErr w:type="spellStart"/>
+      <w:r>
+        <w:t>printf</w:t>
+      </w:r>
+      <w:proofErr w:type="spellEnd"/>
+      <w:r>
+        <w:t>]</w:t>
+      </w:r>
+    </w:p>
+    <w:p>
+      <w:pPr>
+        <w:pStyle w:val="11"/>
+      </w:pPr>
+      <w:r>
+        <w:t xml:space="preserve">        push x6</w:t>
+      </w:r>
+    </w:p>
+    <w:p>
+      <w:pPr>
+        <w:pStyle w:val="11"/>
+      </w:pPr>
+      <w:r>
+        <w:t xml:space="preserve">        push </w:t>
+      </w:r>
+      <w:proofErr w:type="spellStart"/>
+      <w:r>
+        <w:t>strScanInt</w:t>
+      </w:r>
+      <w:proofErr w:type="spellEnd"/>
+    </w:p>
+    <w:p>
+      <w:pPr>
+        <w:pStyle w:val="11"/>
+      </w:pPr>
+      <w:r>
+        <w:t xml:space="preserve">        call [</w:t>
+      </w:r>
+      <w:proofErr w:type="spellStart"/>
+      <w:r>
+        <w:t>scanf</w:t>
+      </w:r>
+      <w:proofErr w:type="spellEnd"/>
+      <w:r>
+        <w:t>]</w:t>
+      </w:r>
+    </w:p>
+    <w:p>
+      <w:pPr>
+        <w:pStyle w:val="11"/>
+      </w:pPr>
+    </w:p>
+    <w:p>
+      <w:pPr>
+        <w:pStyle w:val="11"/>
+      </w:pPr>
+      <w:r>
+        <w:t xml:space="preserve">        </w:t>
+      </w:r>
+      <w:proofErr w:type="spellStart"/>
+      <w:r>
+        <w:t>cmp</w:t>
+      </w:r>
+      <w:proofErr w:type="spellEnd"/>
+      <w:r>
+        <w:t xml:space="preserve"> [x6], 0</w:t>
+      </w:r>
+    </w:p>
+    <w:p>
+      <w:pPr>
+        <w:pStyle w:val="11"/>
+      </w:pPr>
+      <w:r>
+        <w:t xml:space="preserve">        </w:t>
+      </w:r>
+      <w:proofErr w:type="spellStart"/>
+      <w:r>
+        <w:t>jl</w:t>
+      </w:r>
+      <w:proofErr w:type="spellEnd"/>
+      <w:r>
+        <w:t xml:space="preserve"> EnterX6</w:t>
+      </w:r>
+    </w:p>
+    <w:p>
+      <w:pPr>
+        <w:pStyle w:val="11"/>
+      </w:pPr>
+      <w:r>
+        <w:t xml:space="preserve">        </w:t>
+      </w:r>
+      <w:proofErr w:type="spellStart"/>
+      <w:r>
+        <w:t>cmp</w:t>
+      </w:r>
+      <w:proofErr w:type="spellEnd"/>
+      <w:r>
+        <w:t>[x6], 65535</w:t>
+      </w:r>
+    </w:p>
+    <w:p>
+      <w:pPr>
+        <w:pStyle w:val="11"/>
+      </w:pPr>
+      <w:r>
+        <w:t xml:space="preserve">        </w:t>
+      </w:r>
+      <w:proofErr w:type="spellStart"/>
+      <w:r>
+        <w:t>jg</w:t>
+      </w:r>
+      <w:proofErr w:type="spellEnd"/>
+      <w:r>
+        <w:t xml:space="preserve"> EnterX6</w:t>
+      </w:r>
+    </w:p>
+    <w:p>
+      <w:pPr>
+        <w:pStyle w:val="11"/>
+      </w:pPr>
+    </w:p>
+    <w:p>
+      <w:pPr>
+        <w:pStyle w:val="11"/>
+      </w:pPr>
+      <w:r>
+        <w:t xml:space="preserve">        EnterY6:</w:t>
+      </w:r>
+    </w:p>
+    <w:p>
+      <w:pPr>
+        <w:pStyle w:val="11"/>
+      </w:pPr>
+      <w:r>
+        <w:t xml:space="preserve">        push strEnterY2Coordinate</w:t>
+      </w:r>
+    </w:p>
+    <w:p>
+      <w:pPr>
+        <w:pStyle w:val="11"/>
+      </w:pPr>
+      <w:r>
+        <w:t xml:space="preserve">        call [</w:t>
+      </w:r>
+      <w:proofErr w:type="spellStart"/>
+      <w:r>
+        <w:t>printf</w:t>
+      </w:r>
+      <w:proofErr w:type="spellEnd"/>
+      <w:r>
+        <w:t>]</w:t>
+      </w:r>
+    </w:p>
+    <w:p>
+      <w:pPr>
+        <w:pStyle w:val="11"/>
+      </w:pPr>
+      <w:r>
+        <w:t xml:space="preserve">        push y6</w:t>
+      </w:r>
+    </w:p>
+    <w:p>
+      <w:pPr>
+        <w:pStyle w:val="11"/>
+      </w:pPr>
+      <w:r>
+        <w:lastRenderedPageBreak/>
+        <w:t xml:space="preserve">        push </w:t>
+      </w:r>
+      <w:proofErr w:type="spellStart"/>
+      <w:r>
+        <w:t>strScanInt</w:t>
+      </w:r>
+      <w:proofErr w:type="spellEnd"/>
+    </w:p>
+    <w:p>
+      <w:pPr>
+        <w:pStyle w:val="11"/>
+      </w:pPr>
+      <w:r>
+        <w:t xml:space="preserve">        call [</w:t>
+      </w:r>
+      <w:proofErr w:type="spellStart"/>
+      <w:r>
+        <w:t>scanf</w:t>
+      </w:r>
+      <w:proofErr w:type="spellEnd"/>
+      <w:r>
+        <w:t>]</w:t>
+      </w:r>
+    </w:p>
+    <w:p>
+      <w:pPr>
+        <w:pStyle w:val="11"/>
+      </w:pPr>
+    </w:p>
+    <w:p>
+      <w:pPr>
+        <w:pStyle w:val="11"/>
+      </w:pPr>
+      <w:r>
+        <w:t xml:space="preserve">        </w:t>
+      </w:r>
+      <w:proofErr w:type="spellStart"/>
+      <w:r>
+        <w:t>cmp</w:t>
+      </w:r>
+      <w:proofErr w:type="spellEnd"/>
+      <w:r>
+        <w:t xml:space="preserve"> [y6], 0</w:t>
+      </w:r>
+    </w:p>
+    <w:p>
+      <w:pPr>
+        <w:pStyle w:val="11"/>
+      </w:pPr>
+      <w:r>
+        <w:t xml:space="preserve">        </w:t>
+      </w:r>
+      <w:proofErr w:type="spellStart"/>
+      <w:r>
+        <w:t>jl</w:t>
+      </w:r>
+      <w:proofErr w:type="spellEnd"/>
+      <w:r>
+        <w:t xml:space="preserve"> EnterY6</w:t>
+      </w:r>
+    </w:p>
+    <w:p>
+      <w:pPr>
+        <w:pStyle w:val="11"/>
+      </w:pPr>
+      <w:r>
+        <w:t xml:space="preserve">        </w:t>
+      </w:r>
+      <w:proofErr w:type="spellStart"/>
+      <w:r>
+        <w:t>cmp</w:t>
+      </w:r>
+      <w:proofErr w:type="spellEnd"/>
+      <w:r>
+        <w:t>[y6], 65535</w:t>
+      </w:r>
+    </w:p>
+    <w:p>
+      <w:pPr>
+        <w:pStyle w:val="11"/>
+      </w:pPr>
+      <w:r>
+        <w:t xml:space="preserve">        </w:t>
+      </w:r>
+      <w:proofErr w:type="spellStart"/>
+      <w:r>
+        <w:t>jg</w:t>
+      </w:r>
+      <w:proofErr w:type="spellEnd"/>
+      <w:r>
+        <w:t xml:space="preserve"> EnterY6</w:t>
+      </w:r>
+    </w:p>
+    <w:p>
+      <w:pPr>
+        <w:pStyle w:val="11"/>
+      </w:pPr>
+    </w:p>
+    <w:p>
+      <w:pPr>
+        <w:pStyle w:val="11"/>
+      </w:pPr>
+      <w:r>
+        <w:t xml:space="preserve">        </w:t>
+      </w:r>
+      <w:proofErr w:type="spellStart"/>
+      <w:r>
+        <w:t>jmp</w:t>
+      </w:r>
+      <w:proofErr w:type="spellEnd"/>
+      <w:r>
         <w:t xml:space="preserve"> </w:t>
       </w:r>
-      <w:r>
-        <w:t xml:space="preserve">(см. скрин </w:t>
-      </w:r>
-      <w:r>
-        <w:t>6</w:t>
-      </w:r>
-      <w:r>
-        <w:t>)</w:t>
-      </w:r>
-    </w:p>
-    <w:p>
-      <w:pPr>
-        <w:pStyle w:val="a"/>
-      </w:pPr>
-      <w:r>
-        <w:t>Если на любом вводе ввести число, выходящее за границы, придется ввести заново (см. скрин 7)</w:t>
-      </w:r>
+      <w:proofErr w:type="spellStart"/>
+      <w:proofErr w:type="gramStart"/>
+      <w:r>
+        <w:t>EndInput</w:t>
+      </w:r>
+      <w:proofErr w:type="spellEnd"/>
+      <w:r>
+        <w:t xml:space="preserve"> ;</w:t>
+      </w:r>
+      <w:proofErr w:type="gramEnd"/>
+      <w:r>
+        <w:t xml:space="preserve"> return from function</w:t>
+      </w:r>
+    </w:p>
+    <w:p>
+      <w:pPr>
+        <w:pStyle w:val="11"/>
+      </w:pPr>
+    </w:p>
+    <w:p>
+      <w:pPr>
+        <w:pStyle w:val="11"/>
+      </w:pPr>
+    </w:p>
+    <w:p>
+      <w:pPr>
+        <w:pStyle w:val="11"/>
+      </w:pPr>
+      <w:proofErr w:type="spellStart"/>
+      <w:r>
+        <w:t>EndInput</w:t>
+      </w:r>
+      <w:proofErr w:type="spellEnd"/>
+      <w:r>
+        <w:t>:</w:t>
+      </w:r>
+    </w:p>
+    <w:p>
+      <w:pPr>
+        <w:pStyle w:val="11"/>
+      </w:pPr>
+      <w:r>
+        <w:t xml:space="preserve">        mov </w:t>
+      </w:r>
+      <w:proofErr w:type="spellStart"/>
+      <w:r>
+        <w:t>esp</w:t>
+      </w:r>
+      <w:proofErr w:type="spellEnd"/>
+      <w:r>
+        <w:t>, [</w:t>
+      </w:r>
+      <w:proofErr w:type="spellStart"/>
+      <w:r>
+        <w:t>tempStack</w:t>
+      </w:r>
+      <w:proofErr w:type="spellEnd"/>
+      <w:proofErr w:type="gramStart"/>
+      <w:r>
+        <w:t>] ;</w:t>
+      </w:r>
+      <w:proofErr w:type="gramEnd"/>
+      <w:r>
+        <w:t xml:space="preserve"> restore stack position</w:t>
+      </w:r>
+    </w:p>
+    <w:p>
+      <w:pPr>
+        <w:pStyle w:val="11"/>
+      </w:pPr>
+      <w:r>
+        <w:t xml:space="preserve">        </w:t>
+      </w:r>
+      <w:proofErr w:type="gramStart"/>
+      <w:r>
+        <w:t>ret ;</w:t>
+      </w:r>
+      <w:proofErr w:type="gramEnd"/>
+      <w:r>
+        <w:t xml:space="preserve"> return from function</w:t>
+      </w:r>
+    </w:p>
+    <w:p>
+      <w:pPr>
+        <w:pStyle w:val="11"/>
+      </w:pPr>
+    </w:p>
+    <w:p>
+      <w:pPr>
+        <w:pStyle w:val="11"/>
+      </w:pPr>
+      <w:proofErr w:type="spellStart"/>
+      <w:r>
+        <w:t>RightTriangle</w:t>
+      </w:r>
+      <w:proofErr w:type="spellEnd"/>
+      <w:r>
+        <w:t>:</w:t>
+      </w:r>
+    </w:p>
+    <w:p>
+      <w:pPr>
+        <w:pStyle w:val="11"/>
+      </w:pPr>
+      <w:r>
+        <w:t xml:space="preserve">        mov </w:t>
+      </w:r>
+      <w:proofErr w:type="spellStart"/>
+      <w:r>
+        <w:t>eax</w:t>
+      </w:r>
+      <w:proofErr w:type="spellEnd"/>
+      <w:r>
+        <w:t>, [x1</w:t>
+      </w:r>
+      <w:proofErr w:type="gramStart"/>
+      <w:r>
+        <w:t>] ;</w:t>
+      </w:r>
+      <w:proofErr w:type="gramEnd"/>
+      <w:r>
+        <w:t xml:space="preserve"> count x1 - x2</w:t>
+      </w:r>
+    </w:p>
+    <w:p>
+      <w:pPr>
+        <w:pStyle w:val="11"/>
+      </w:pPr>
+      <w:r>
+        <w:t xml:space="preserve">        sub </w:t>
+      </w:r>
+      <w:proofErr w:type="spellStart"/>
+      <w:r>
+        <w:t>eax</w:t>
+      </w:r>
+      <w:proofErr w:type="spellEnd"/>
+      <w:r>
+        <w:t>, [x2]</w:t>
+      </w:r>
+    </w:p>
+    <w:p>
+      <w:pPr>
+        <w:pStyle w:val="11"/>
+      </w:pPr>
+      <w:r>
+        <w:t xml:space="preserve">        mov [dx1], </w:t>
+      </w:r>
+      <w:proofErr w:type="spellStart"/>
+      <w:r>
+        <w:t>eax</w:t>
+      </w:r>
+      <w:proofErr w:type="spellEnd"/>
+    </w:p>
+    <w:p>
+      <w:pPr>
+        <w:pStyle w:val="11"/>
+      </w:pPr>
+      <w:r>
+        <w:t xml:space="preserve">        mov </w:t>
+      </w:r>
+      <w:proofErr w:type="spellStart"/>
+      <w:r>
+        <w:t>ecx</w:t>
+      </w:r>
+      <w:proofErr w:type="spellEnd"/>
+      <w:r>
+        <w:t>, [dx1</w:t>
+      </w:r>
+      <w:proofErr w:type="gramStart"/>
+      <w:r>
+        <w:t>] ;</w:t>
+      </w:r>
+      <w:proofErr w:type="gramEnd"/>
+      <w:r>
+        <w:t xml:space="preserve"> count (x1 - x2)^2</w:t>
+      </w:r>
+    </w:p>
+    <w:p>
+      <w:pPr>
+        <w:pStyle w:val="11"/>
+      </w:pPr>
+      <w:r>
+        <w:t xml:space="preserve">        </w:t>
+      </w:r>
+      <w:proofErr w:type="spellStart"/>
+      <w:r>
+        <w:t>imul</w:t>
+      </w:r>
+      <w:proofErr w:type="spellEnd"/>
+      <w:r>
+        <w:t xml:space="preserve"> </w:t>
+      </w:r>
+      <w:proofErr w:type="spellStart"/>
+      <w:r>
+        <w:t>ecx</w:t>
+      </w:r>
+      <w:proofErr w:type="spellEnd"/>
+      <w:r>
+        <w:t>, [dx1]</w:t>
+      </w:r>
+    </w:p>
+    <w:p>
+      <w:pPr>
+        <w:pStyle w:val="11"/>
+      </w:pPr>
+      <w:r>
+        <w:t xml:space="preserve">        mov [sdx1], </w:t>
+      </w:r>
+      <w:proofErr w:type="spellStart"/>
+      <w:r>
+        <w:t>ecx</w:t>
+      </w:r>
+      <w:proofErr w:type="spellEnd"/>
+    </w:p>
+    <w:p>
+      <w:pPr>
+        <w:pStyle w:val="11"/>
+      </w:pPr>
+      <w:r>
+        <w:t xml:space="preserve">        mov </w:t>
+      </w:r>
+      <w:proofErr w:type="spellStart"/>
+      <w:r>
+        <w:t>eax</w:t>
+      </w:r>
+      <w:proofErr w:type="spellEnd"/>
+      <w:r>
+        <w:t>, [y1</w:t>
+      </w:r>
+      <w:proofErr w:type="gramStart"/>
+      <w:r>
+        <w:t>]  ;</w:t>
+      </w:r>
+      <w:proofErr w:type="gramEnd"/>
+      <w:r>
+        <w:t xml:space="preserve"> same for y1, y2</w:t>
+      </w:r>
+    </w:p>
+    <w:p>
+      <w:pPr>
+        <w:pStyle w:val="11"/>
+      </w:pPr>
+      <w:r>
+        <w:t xml:space="preserve">        sub </w:t>
+      </w:r>
+      <w:proofErr w:type="spellStart"/>
+      <w:r>
+        <w:t>eax</w:t>
+      </w:r>
+      <w:proofErr w:type="spellEnd"/>
+      <w:r>
+        <w:t>, [y2]</w:t>
+      </w:r>
+    </w:p>
+    <w:p>
+      <w:pPr>
+        <w:pStyle w:val="11"/>
+      </w:pPr>
+      <w:r>
+        <w:lastRenderedPageBreak/>
+        <w:t xml:space="preserve">        mov [dy1], </w:t>
+      </w:r>
+      <w:proofErr w:type="spellStart"/>
+      <w:r>
+        <w:t>eax</w:t>
+      </w:r>
+      <w:proofErr w:type="spellEnd"/>
+    </w:p>
+    <w:p>
+      <w:pPr>
+        <w:pStyle w:val="11"/>
+      </w:pPr>
+      <w:r>
+        <w:t xml:space="preserve">        mov </w:t>
+      </w:r>
+      <w:proofErr w:type="spellStart"/>
+      <w:r>
+        <w:t>ecx</w:t>
+      </w:r>
+      <w:proofErr w:type="spellEnd"/>
+      <w:r>
+        <w:t>, [dy1]</w:t>
+      </w:r>
+    </w:p>
+    <w:p>
+      <w:pPr>
+        <w:pStyle w:val="11"/>
+      </w:pPr>
+      <w:r>
+        <w:t xml:space="preserve">        </w:t>
+      </w:r>
+      <w:proofErr w:type="spellStart"/>
+      <w:r>
+        <w:t>imul</w:t>
+      </w:r>
+      <w:proofErr w:type="spellEnd"/>
+      <w:r>
+        <w:t xml:space="preserve"> </w:t>
+      </w:r>
+      <w:proofErr w:type="spellStart"/>
+      <w:r>
+        <w:t>ecx</w:t>
+      </w:r>
+      <w:proofErr w:type="spellEnd"/>
+      <w:r>
+        <w:t>, [dy1]</w:t>
+      </w:r>
+    </w:p>
+    <w:p>
+      <w:pPr>
+        <w:pStyle w:val="11"/>
+      </w:pPr>
+      <w:r>
+        <w:t xml:space="preserve">        mov [sdy1], </w:t>
+      </w:r>
+      <w:proofErr w:type="spellStart"/>
+      <w:r>
+        <w:t>ecx</w:t>
+      </w:r>
+      <w:proofErr w:type="spellEnd"/>
+    </w:p>
+    <w:p>
+      <w:pPr>
+        <w:pStyle w:val="11"/>
+      </w:pPr>
+      <w:r>
+        <w:t xml:space="preserve">        mov </w:t>
+      </w:r>
+      <w:proofErr w:type="spellStart"/>
+      <w:r>
+        <w:t>eax</w:t>
+      </w:r>
+      <w:proofErr w:type="spellEnd"/>
+      <w:r>
+        <w:t>, [sdx1</w:t>
+      </w:r>
+      <w:proofErr w:type="gramStart"/>
+      <w:r>
+        <w:t>] ;</w:t>
+      </w:r>
+      <w:proofErr w:type="gramEnd"/>
+      <w:r>
+        <w:t xml:space="preserve"> count squared length of first section, using </w:t>
+      </w:r>
+      <w:proofErr w:type="spellStart"/>
+      <w:r>
+        <w:t>Pifagor's</w:t>
+      </w:r>
+      <w:proofErr w:type="spellEnd"/>
+      <w:r>
+        <w:t xml:space="preserve"> theorem</w:t>
+      </w:r>
+    </w:p>
+    <w:p>
+      <w:pPr>
+        <w:pStyle w:val="11"/>
+      </w:pPr>
+      <w:r>
+        <w:t xml:space="preserve">        add </w:t>
+      </w:r>
+      <w:proofErr w:type="spellStart"/>
+      <w:r>
+        <w:t>eax</w:t>
+      </w:r>
+      <w:proofErr w:type="spellEnd"/>
+      <w:r>
+        <w:t>, [sdy1]</w:t>
+      </w:r>
+    </w:p>
+    <w:p>
+      <w:pPr>
+        <w:pStyle w:val="11"/>
+      </w:pPr>
+      <w:r>
+        <w:t xml:space="preserve">        mov [sl1], </w:t>
+      </w:r>
+      <w:proofErr w:type="spellStart"/>
+      <w:r>
+        <w:t>eax</w:t>
+      </w:r>
+      <w:proofErr w:type="spellEnd"/>
+    </w:p>
+    <w:p>
+      <w:pPr>
+        <w:pStyle w:val="11"/>
+      </w:pPr>
+      <w:r>
+        <w:t xml:space="preserve">        </w:t>
+      </w:r>
+      <w:proofErr w:type="spellStart"/>
+      <w:r>
+        <w:t>cmp</w:t>
+      </w:r>
+      <w:proofErr w:type="spellEnd"/>
+      <w:r>
+        <w:t xml:space="preserve"> [sl1], </w:t>
+      </w:r>
+      <w:proofErr w:type="gramStart"/>
+      <w:r>
+        <w:t>0 ;</w:t>
+      </w:r>
+      <w:proofErr w:type="gramEnd"/>
+      <w:r>
+        <w:t xml:space="preserve"> if section's length equals to 0, then it can't be a triangle</w:t>
+      </w:r>
+    </w:p>
+    <w:p>
+      <w:pPr>
+        <w:pStyle w:val="11"/>
+      </w:pPr>
+      <w:r>
+        <w:t xml:space="preserve">        je No</w:t>
+      </w:r>
+    </w:p>
+    <w:p>
+      <w:pPr>
+        <w:pStyle w:val="11"/>
+      </w:pPr>
+    </w:p>
+    <w:p>
+      <w:pPr>
+        <w:pStyle w:val="11"/>
+      </w:pPr>
+      <w:r>
+        <w:t xml:space="preserve">        mov </w:t>
+      </w:r>
+      <w:proofErr w:type="spellStart"/>
+      <w:r>
+        <w:t>eax</w:t>
+      </w:r>
+      <w:proofErr w:type="spellEnd"/>
+      <w:r>
+        <w:t>, [x3</w:t>
+      </w:r>
+      <w:proofErr w:type="gramStart"/>
+      <w:r>
+        <w:t>] ;</w:t>
+      </w:r>
+      <w:proofErr w:type="gramEnd"/>
+      <w:r>
+        <w:t xml:space="preserve"> same for all sections</w:t>
+      </w:r>
+    </w:p>
+    <w:p>
+      <w:pPr>
+        <w:pStyle w:val="11"/>
+      </w:pPr>
+      <w:r>
+        <w:t xml:space="preserve">        sub </w:t>
+      </w:r>
+      <w:proofErr w:type="spellStart"/>
+      <w:r>
+        <w:t>eax</w:t>
+      </w:r>
+      <w:proofErr w:type="spellEnd"/>
+      <w:r>
+        <w:t>, [x4]</w:t>
+      </w:r>
+    </w:p>
+    <w:p>
+      <w:pPr>
+        <w:pStyle w:val="11"/>
+      </w:pPr>
+      <w:r>
+        <w:t xml:space="preserve">        mov [dx2], </w:t>
+      </w:r>
+      <w:proofErr w:type="spellStart"/>
+      <w:r>
+        <w:t>eax</w:t>
+      </w:r>
+      <w:proofErr w:type="spellEnd"/>
+    </w:p>
+    <w:p>
+      <w:pPr>
+        <w:pStyle w:val="11"/>
+      </w:pPr>
+      <w:r>
+        <w:t xml:space="preserve">        mov </w:t>
+      </w:r>
+      <w:proofErr w:type="spellStart"/>
+      <w:r>
+        <w:t>ecx</w:t>
+      </w:r>
+      <w:proofErr w:type="spellEnd"/>
+      <w:r>
+        <w:t>, [dx2]</w:t>
+      </w:r>
+    </w:p>
+    <w:p>
+      <w:pPr>
+        <w:pStyle w:val="11"/>
+      </w:pPr>
+      <w:r>
+        <w:t xml:space="preserve">        </w:t>
+      </w:r>
+      <w:proofErr w:type="spellStart"/>
+      <w:r>
+        <w:t>imul</w:t>
+      </w:r>
+      <w:proofErr w:type="spellEnd"/>
+      <w:r>
+        <w:t xml:space="preserve"> </w:t>
+      </w:r>
+      <w:proofErr w:type="spellStart"/>
+      <w:r>
+        <w:t>ecx</w:t>
+      </w:r>
+      <w:proofErr w:type="spellEnd"/>
+      <w:r>
+        <w:t>, [dx2]</w:t>
+      </w:r>
+    </w:p>
+    <w:p>
+      <w:pPr>
+        <w:pStyle w:val="11"/>
+      </w:pPr>
+      <w:r>
+        <w:t xml:space="preserve">        mov [sdx2], </w:t>
+      </w:r>
+      <w:proofErr w:type="spellStart"/>
+      <w:r>
+        <w:t>ecx</w:t>
+      </w:r>
+      <w:proofErr w:type="spellEnd"/>
+    </w:p>
+    <w:p>
+      <w:pPr>
+        <w:pStyle w:val="11"/>
+      </w:pPr>
+      <w:r>
+        <w:t xml:space="preserve">        mov </w:t>
+      </w:r>
+      <w:proofErr w:type="spellStart"/>
+      <w:r>
+        <w:t>eax</w:t>
+      </w:r>
+      <w:proofErr w:type="spellEnd"/>
+      <w:r>
+        <w:t>, [y3]</w:t>
+      </w:r>
+    </w:p>
+    <w:p>
+      <w:pPr>
+        <w:pStyle w:val="11"/>
+      </w:pPr>
+      <w:r>
+        <w:t xml:space="preserve">        sub </w:t>
+      </w:r>
+      <w:proofErr w:type="spellStart"/>
+      <w:r>
+        <w:t>eax</w:t>
+      </w:r>
+      <w:proofErr w:type="spellEnd"/>
+      <w:r>
+        <w:t>, [y4]</w:t>
+      </w:r>
+    </w:p>
+    <w:p>
+      <w:pPr>
+        <w:pStyle w:val="11"/>
+      </w:pPr>
+      <w:r>
+        <w:t xml:space="preserve">        mov [dy2], </w:t>
+      </w:r>
+      <w:proofErr w:type="spellStart"/>
+      <w:r>
+        <w:t>eax</w:t>
+      </w:r>
+      <w:proofErr w:type="spellEnd"/>
+    </w:p>
+    <w:p>
+      <w:pPr>
+        <w:pStyle w:val="11"/>
+      </w:pPr>
+      <w:r>
+        <w:t xml:space="preserve">        mov </w:t>
+      </w:r>
+      <w:proofErr w:type="spellStart"/>
+      <w:r>
+        <w:t>ecx</w:t>
+      </w:r>
+      <w:proofErr w:type="spellEnd"/>
+      <w:r>
+        <w:t>, [dy2]</w:t>
+      </w:r>
+    </w:p>
+    <w:p>
+      <w:pPr>
+        <w:pStyle w:val="11"/>
+      </w:pPr>
+      <w:r>
+        <w:t xml:space="preserve">        </w:t>
+      </w:r>
+      <w:proofErr w:type="spellStart"/>
+      <w:r>
+        <w:t>imul</w:t>
+      </w:r>
+      <w:proofErr w:type="spellEnd"/>
+      <w:r>
+        <w:t xml:space="preserve"> </w:t>
+      </w:r>
+      <w:proofErr w:type="spellStart"/>
+      <w:r>
+        <w:t>ecx</w:t>
+      </w:r>
+      <w:proofErr w:type="spellEnd"/>
+      <w:r>
+        <w:t>, [dy2]</w:t>
+      </w:r>
+    </w:p>
+    <w:p>
+      <w:pPr>
+        <w:pStyle w:val="11"/>
+      </w:pPr>
+      <w:r>
+        <w:t xml:space="preserve">        mov [sdy2], </w:t>
+      </w:r>
+      <w:proofErr w:type="spellStart"/>
+      <w:r>
+        <w:t>ecx</w:t>
+      </w:r>
+      <w:proofErr w:type="spellEnd"/>
+    </w:p>
+    <w:p>
+      <w:pPr>
+        <w:pStyle w:val="11"/>
+      </w:pPr>
+      <w:r>
+        <w:t xml:space="preserve">        mov </w:t>
+      </w:r>
+      <w:proofErr w:type="spellStart"/>
+      <w:r>
+        <w:t>eax</w:t>
+      </w:r>
+      <w:proofErr w:type="spellEnd"/>
+      <w:r>
+        <w:t>, [sdx2]</w:t>
+      </w:r>
+    </w:p>
+    <w:p>
+      <w:pPr>
+        <w:pStyle w:val="11"/>
+      </w:pPr>
+      <w:r>
+        <w:t xml:space="preserve">        add </w:t>
+      </w:r>
+      <w:proofErr w:type="spellStart"/>
+      <w:r>
+        <w:t>eax</w:t>
+      </w:r>
+      <w:proofErr w:type="spellEnd"/>
+      <w:r>
+        <w:t>, [sdy2]</w:t>
+      </w:r>
+    </w:p>
+    <w:p>
+      <w:pPr>
+        <w:pStyle w:val="11"/>
+      </w:pPr>
+      <w:r>
+        <w:lastRenderedPageBreak/>
+        <w:t xml:space="preserve">        mov [sl2], </w:t>
+      </w:r>
+      <w:proofErr w:type="spellStart"/>
+      <w:r>
+        <w:t>eax</w:t>
+      </w:r>
+      <w:proofErr w:type="spellEnd"/>
+    </w:p>
+    <w:p>
+      <w:pPr>
+        <w:pStyle w:val="11"/>
+      </w:pPr>
+      <w:r>
+        <w:t xml:space="preserve">        </w:t>
+      </w:r>
+      <w:proofErr w:type="spellStart"/>
+      <w:r>
+        <w:t>cmp</w:t>
+      </w:r>
+      <w:proofErr w:type="spellEnd"/>
+      <w:r>
+        <w:t xml:space="preserve"> [sl2], 0</w:t>
+      </w:r>
+    </w:p>
+    <w:p>
+      <w:pPr>
+        <w:pStyle w:val="11"/>
+      </w:pPr>
+      <w:r>
+        <w:t xml:space="preserve">        je No</w:t>
+      </w:r>
+    </w:p>
+    <w:p>
+      <w:pPr>
+        <w:pStyle w:val="11"/>
+      </w:pPr>
+    </w:p>
+    <w:p>
+      <w:pPr>
+        <w:pStyle w:val="11"/>
+      </w:pPr>
+      <w:r>
+        <w:t xml:space="preserve">        mov </w:t>
+      </w:r>
+      <w:proofErr w:type="spellStart"/>
+      <w:r>
+        <w:t>eax</w:t>
+      </w:r>
+      <w:proofErr w:type="spellEnd"/>
+      <w:r>
+        <w:t>, [x5]</w:t>
+      </w:r>
+    </w:p>
+    <w:p>
+      <w:pPr>
+        <w:pStyle w:val="11"/>
+      </w:pPr>
+      <w:r>
+        <w:t xml:space="preserve">        sub </w:t>
+      </w:r>
+      <w:proofErr w:type="spellStart"/>
+      <w:r>
+        <w:t>eax</w:t>
+      </w:r>
+      <w:proofErr w:type="spellEnd"/>
+      <w:r>
+        <w:t>, [x6]</w:t>
+      </w:r>
+    </w:p>
+    <w:p>
+      <w:pPr>
+        <w:pStyle w:val="11"/>
+      </w:pPr>
+      <w:r>
+        <w:t xml:space="preserve">        mov [dx3], </w:t>
+      </w:r>
+      <w:proofErr w:type="spellStart"/>
+      <w:r>
+        <w:t>eax</w:t>
+      </w:r>
+      <w:proofErr w:type="spellEnd"/>
+    </w:p>
+    <w:p>
+      <w:pPr>
+        <w:pStyle w:val="11"/>
+      </w:pPr>
+      <w:r>
+        <w:t xml:space="preserve">        mov </w:t>
+      </w:r>
+      <w:proofErr w:type="spellStart"/>
+      <w:r>
+        <w:t>ecx</w:t>
+      </w:r>
+      <w:proofErr w:type="spellEnd"/>
+      <w:r>
+        <w:t>, [dx3]</w:t>
+      </w:r>
+    </w:p>
+    <w:p>
+      <w:pPr>
+        <w:pStyle w:val="11"/>
+      </w:pPr>
+      <w:r>
+        <w:t xml:space="preserve">        </w:t>
+      </w:r>
+      <w:proofErr w:type="spellStart"/>
+      <w:r>
+        <w:t>imul</w:t>
+      </w:r>
+      <w:proofErr w:type="spellEnd"/>
+      <w:r>
+        <w:t xml:space="preserve"> </w:t>
+      </w:r>
+      <w:proofErr w:type="spellStart"/>
+      <w:r>
+        <w:t>ecx</w:t>
+      </w:r>
+      <w:proofErr w:type="spellEnd"/>
+      <w:r>
+        <w:t>, [dx3]</w:t>
+      </w:r>
+    </w:p>
+    <w:p>
+      <w:pPr>
+        <w:pStyle w:val="11"/>
+      </w:pPr>
+      <w:r>
+        <w:t xml:space="preserve">        mov [sdx3], </w:t>
+      </w:r>
+      <w:proofErr w:type="spellStart"/>
+      <w:r>
+        <w:t>ecx</w:t>
+      </w:r>
+      <w:proofErr w:type="spellEnd"/>
+    </w:p>
+    <w:p>
+      <w:pPr>
+        <w:pStyle w:val="11"/>
+      </w:pPr>
+      <w:r>
+        <w:t xml:space="preserve">        mov </w:t>
+      </w:r>
+      <w:proofErr w:type="spellStart"/>
+      <w:r>
+        <w:t>eax</w:t>
+      </w:r>
+      <w:proofErr w:type="spellEnd"/>
+      <w:r>
+        <w:t>, [y5]</w:t>
+      </w:r>
+    </w:p>
+    <w:p>
+      <w:pPr>
+        <w:pStyle w:val="11"/>
+      </w:pPr>
+      <w:r>
+        <w:t xml:space="preserve">        sub </w:t>
+      </w:r>
+      <w:proofErr w:type="spellStart"/>
+      <w:r>
+        <w:t>eax</w:t>
+      </w:r>
+      <w:proofErr w:type="spellEnd"/>
+      <w:r>
+        <w:t>, [y6]</w:t>
+      </w:r>
+    </w:p>
+    <w:p>
+      <w:pPr>
+        <w:pStyle w:val="11"/>
+      </w:pPr>
+      <w:r>
+        <w:t xml:space="preserve">        mov [dy3], </w:t>
+      </w:r>
+      <w:proofErr w:type="spellStart"/>
+      <w:r>
+        <w:t>eax</w:t>
+      </w:r>
+      <w:proofErr w:type="spellEnd"/>
+    </w:p>
+    <w:p>
+      <w:pPr>
+        <w:pStyle w:val="11"/>
+      </w:pPr>
+      <w:r>
+        <w:t xml:space="preserve">        mov </w:t>
+      </w:r>
+      <w:proofErr w:type="spellStart"/>
+      <w:r>
+        <w:t>ecx</w:t>
+      </w:r>
+      <w:proofErr w:type="spellEnd"/>
+      <w:r>
+        <w:t>, [dy3]</w:t>
+      </w:r>
+    </w:p>
+    <w:p>
+      <w:pPr>
+        <w:pStyle w:val="11"/>
+      </w:pPr>
+      <w:r>
+        <w:t xml:space="preserve">        </w:t>
+      </w:r>
+      <w:proofErr w:type="spellStart"/>
+      <w:r>
+        <w:t>imul</w:t>
+      </w:r>
+      <w:proofErr w:type="spellEnd"/>
+      <w:r>
+        <w:t xml:space="preserve"> </w:t>
+      </w:r>
+      <w:proofErr w:type="spellStart"/>
+      <w:r>
+        <w:t>ecx</w:t>
+      </w:r>
+      <w:proofErr w:type="spellEnd"/>
+      <w:r>
+        <w:t>, [dy3]</w:t>
+      </w:r>
+    </w:p>
+    <w:p>
+      <w:pPr>
+        <w:pStyle w:val="11"/>
+      </w:pPr>
+      <w:r>
+        <w:t xml:space="preserve">        mov [sdy3], </w:t>
+      </w:r>
+      <w:proofErr w:type="spellStart"/>
+      <w:r>
+        <w:t>ecx</w:t>
+      </w:r>
+      <w:proofErr w:type="spellEnd"/>
+    </w:p>
+    <w:p>
+      <w:pPr>
+        <w:pStyle w:val="11"/>
+      </w:pPr>
+      <w:r>
+        <w:t xml:space="preserve">        mov </w:t>
+      </w:r>
+      <w:proofErr w:type="spellStart"/>
+      <w:r>
+        <w:t>eax</w:t>
+      </w:r>
+      <w:proofErr w:type="spellEnd"/>
+      <w:r>
+        <w:t>, [sdx3]</w:t>
+      </w:r>
+    </w:p>
+    <w:p>
+      <w:pPr>
+        <w:pStyle w:val="11"/>
+      </w:pPr>
+      <w:r>
+        <w:t xml:space="preserve">        add </w:t>
+      </w:r>
+      <w:proofErr w:type="spellStart"/>
+      <w:r>
+        <w:t>eax</w:t>
+      </w:r>
+      <w:proofErr w:type="spellEnd"/>
+      <w:r>
+        <w:t>, [sdy3]</w:t>
+      </w:r>
+    </w:p>
+    <w:p>
+      <w:pPr>
+        <w:pStyle w:val="11"/>
+      </w:pPr>
+      <w:r>
+        <w:t xml:space="preserve">        mov [sl3], </w:t>
+      </w:r>
+      <w:proofErr w:type="spellStart"/>
+      <w:r>
+        <w:t>eax</w:t>
+      </w:r>
+      <w:proofErr w:type="spellEnd"/>
+    </w:p>
+    <w:p>
+      <w:pPr>
+        <w:pStyle w:val="11"/>
+      </w:pPr>
+      <w:r>
+        <w:t xml:space="preserve">        </w:t>
+      </w:r>
+      <w:proofErr w:type="spellStart"/>
+      <w:r>
+        <w:t>cmp</w:t>
+      </w:r>
+      <w:proofErr w:type="spellEnd"/>
+      <w:r>
+        <w:t xml:space="preserve"> [sl3], 0</w:t>
+      </w:r>
+    </w:p>
+    <w:p>
+      <w:pPr>
+        <w:pStyle w:val="11"/>
+      </w:pPr>
+      <w:r>
+        <w:t xml:space="preserve">        je No</w:t>
+      </w:r>
+    </w:p>
+    <w:p>
+      <w:pPr>
+        <w:pStyle w:val="11"/>
+      </w:pPr>
+    </w:p>
+    <w:p>
+      <w:pPr>
+        <w:pStyle w:val="11"/>
+      </w:pPr>
+      <w:r>
+        <w:t xml:space="preserve">        mov </w:t>
+      </w:r>
+      <w:proofErr w:type="spellStart"/>
+      <w:r>
+        <w:t>eax</w:t>
+      </w:r>
+      <w:proofErr w:type="spellEnd"/>
+      <w:r>
+        <w:t>, [sl1</w:t>
+      </w:r>
+      <w:proofErr w:type="gramStart"/>
+      <w:r>
+        <w:t>] ;</w:t>
+      </w:r>
+      <w:proofErr w:type="gramEnd"/>
+      <w:r>
+        <w:t xml:space="preserve"> check three combinations of sides using </w:t>
+      </w:r>
+      <w:proofErr w:type="spellStart"/>
+      <w:r>
+        <w:t>Pifagor's</w:t>
+      </w:r>
+      <w:proofErr w:type="spellEnd"/>
+      <w:r>
+        <w:t xml:space="preserve"> theorem</w:t>
+      </w:r>
+    </w:p>
+    <w:p>
+      <w:pPr>
+        <w:pStyle w:val="11"/>
+      </w:pPr>
+      <w:r>
+        <w:t xml:space="preserve">        add </w:t>
+      </w:r>
+      <w:proofErr w:type="spellStart"/>
+      <w:r>
+        <w:t>eax</w:t>
+      </w:r>
+      <w:proofErr w:type="spellEnd"/>
+      <w:r>
+        <w:t>, [sl2]</w:t>
+      </w:r>
+    </w:p>
+    <w:p>
+      <w:pPr>
+        <w:pStyle w:val="11"/>
+      </w:pPr>
+      <w:r>
+        <w:lastRenderedPageBreak/>
+        <w:t xml:space="preserve">        </w:t>
+      </w:r>
+      <w:proofErr w:type="spellStart"/>
+      <w:r>
+        <w:t>cmp</w:t>
+      </w:r>
+      <w:proofErr w:type="spellEnd"/>
+      <w:r>
+        <w:t xml:space="preserve"> </w:t>
+      </w:r>
+      <w:proofErr w:type="spellStart"/>
+      <w:r>
+        <w:t>eax</w:t>
+      </w:r>
+      <w:proofErr w:type="spellEnd"/>
+      <w:r>
+        <w:t>, [sl3]</w:t>
+      </w:r>
+    </w:p>
+    <w:p>
+      <w:pPr>
+        <w:pStyle w:val="11"/>
+      </w:pPr>
+      <w:r>
+        <w:t xml:space="preserve">        je Yes</w:t>
+      </w:r>
+    </w:p>
+    <w:p>
+      <w:pPr>
+        <w:pStyle w:val="11"/>
+      </w:pPr>
+    </w:p>
+    <w:p>
+      <w:pPr>
+        <w:pStyle w:val="11"/>
+      </w:pPr>
+      <w:r>
+        <w:t xml:space="preserve">        mov </w:t>
+      </w:r>
+      <w:proofErr w:type="spellStart"/>
+      <w:r>
+        <w:t>eax</w:t>
+      </w:r>
+      <w:proofErr w:type="spellEnd"/>
+      <w:r>
+        <w:t>, [sl2]</w:t>
+      </w:r>
+    </w:p>
+    <w:p>
+      <w:pPr>
+        <w:pStyle w:val="11"/>
+      </w:pPr>
+      <w:r>
+        <w:t xml:space="preserve">        add </w:t>
+      </w:r>
+      <w:proofErr w:type="spellStart"/>
+      <w:r>
+        <w:t>eax</w:t>
+      </w:r>
+      <w:proofErr w:type="spellEnd"/>
+      <w:r>
+        <w:t>, [sl3]</w:t>
+      </w:r>
+    </w:p>
+    <w:p>
+      <w:pPr>
+        <w:pStyle w:val="11"/>
+      </w:pPr>
+      <w:r>
+        <w:t xml:space="preserve">        </w:t>
+      </w:r>
+      <w:proofErr w:type="spellStart"/>
+      <w:r>
+        <w:t>cmp</w:t>
+      </w:r>
+      <w:proofErr w:type="spellEnd"/>
+      <w:r>
+        <w:t xml:space="preserve"> </w:t>
+      </w:r>
+      <w:proofErr w:type="spellStart"/>
+      <w:r>
+        <w:t>eax</w:t>
+      </w:r>
+      <w:proofErr w:type="spellEnd"/>
+      <w:r>
+        <w:t>, [sl1]</w:t>
+      </w:r>
+    </w:p>
+    <w:p>
+      <w:pPr>
+        <w:pStyle w:val="11"/>
+      </w:pPr>
+      <w:r>
+        <w:t xml:space="preserve">        je Yes</w:t>
+      </w:r>
+    </w:p>
+    <w:p>
+      <w:pPr>
+        <w:pStyle w:val="11"/>
+      </w:pPr>
+    </w:p>
+    <w:p>
+      <w:pPr>
+        <w:pStyle w:val="11"/>
+      </w:pPr>
+      <w:r>
+        <w:t xml:space="preserve">        mov </w:t>
+      </w:r>
+      <w:proofErr w:type="spellStart"/>
+      <w:r>
+        <w:t>eax</w:t>
+      </w:r>
+      <w:proofErr w:type="spellEnd"/>
+      <w:r>
+        <w:t>, [sl1]</w:t>
+      </w:r>
+    </w:p>
+    <w:p>
+      <w:pPr>
+        <w:pStyle w:val="11"/>
+      </w:pPr>
+      <w:r>
+        <w:t xml:space="preserve">        add </w:t>
+      </w:r>
+      <w:proofErr w:type="spellStart"/>
+      <w:r>
+        <w:t>eax</w:t>
+      </w:r>
+      <w:proofErr w:type="spellEnd"/>
+      <w:r>
+        <w:t>, [sl3]</w:t>
+      </w:r>
+    </w:p>
+    <w:p>
+      <w:pPr>
+        <w:pStyle w:val="11"/>
+      </w:pPr>
+      <w:r>
+        <w:t xml:space="preserve">        </w:t>
+      </w:r>
+      <w:proofErr w:type="spellStart"/>
+      <w:r>
+        <w:t>cmp</w:t>
+      </w:r>
+      <w:proofErr w:type="spellEnd"/>
+      <w:r>
+        <w:t xml:space="preserve"> </w:t>
+      </w:r>
+      <w:proofErr w:type="spellStart"/>
+      <w:r>
+        <w:t>eax</w:t>
+      </w:r>
+      <w:proofErr w:type="spellEnd"/>
+      <w:r>
+        <w:t>, [sl2]</w:t>
+      </w:r>
+    </w:p>
+    <w:p>
+      <w:pPr>
+        <w:pStyle w:val="11"/>
+      </w:pPr>
+      <w:r>
+        <w:t xml:space="preserve">        je Yes</w:t>
+      </w:r>
+    </w:p>
+    <w:p>
+      <w:pPr>
+        <w:pStyle w:val="11"/>
+      </w:pPr>
+    </w:p>
+    <w:p>
+      <w:pPr>
+        <w:pStyle w:val="11"/>
+      </w:pPr>
+      <w:r>
+        <w:t xml:space="preserve">        No</w:t>
+      </w:r>
+      <w:proofErr w:type="gramStart"/>
+      <w:r>
+        <w:t>: ;</w:t>
+      </w:r>
+      <w:proofErr w:type="gramEnd"/>
+      <w:r>
+        <w:t xml:space="preserve"> can't be a triangle</w:t>
+      </w:r>
+    </w:p>
+    <w:p>
+      <w:pPr>
+        <w:pStyle w:val="11"/>
+      </w:pPr>
+      <w:r>
+        <w:t xml:space="preserve">        push </w:t>
+      </w:r>
+      <w:proofErr w:type="spellStart"/>
+      <w:r>
+        <w:t>strNo</w:t>
+      </w:r>
+      <w:proofErr w:type="spellEnd"/>
+    </w:p>
+    <w:p>
+      <w:pPr>
+        <w:pStyle w:val="11"/>
+      </w:pPr>
+      <w:r>
+        <w:t xml:space="preserve">        call [</w:t>
+      </w:r>
+      <w:proofErr w:type="spellStart"/>
+      <w:r>
+        <w:t>printf</w:t>
+      </w:r>
+      <w:proofErr w:type="spellEnd"/>
+      <w:r>
+        <w:t>]</w:t>
+      </w:r>
+    </w:p>
+    <w:p>
+      <w:pPr>
+        <w:pStyle w:val="11"/>
+      </w:pPr>
+      <w:r>
+        <w:t xml:space="preserve">        </w:t>
+      </w:r>
+      <w:proofErr w:type="spellStart"/>
+      <w:r>
+        <w:t>jmp</w:t>
+      </w:r>
+      <w:proofErr w:type="spellEnd"/>
+      <w:r>
+        <w:t xml:space="preserve"> </w:t>
+      </w:r>
+      <w:proofErr w:type="spellStart"/>
+      <w:r>
+        <w:t>EndRightTriangle</w:t>
+      </w:r>
+      <w:proofErr w:type="spellEnd"/>
+    </w:p>
+    <w:p>
+      <w:pPr>
+        <w:pStyle w:val="11"/>
+      </w:pPr>
+    </w:p>
+    <w:p>
+      <w:pPr>
+        <w:pStyle w:val="11"/>
+      </w:pPr>
+      <w:r>
+        <w:t xml:space="preserve">        Yes</w:t>
+      </w:r>
+      <w:proofErr w:type="gramStart"/>
+      <w:r>
+        <w:t>: ;</w:t>
+      </w:r>
+      <w:proofErr w:type="gramEnd"/>
+      <w:r>
+        <w:t xml:space="preserve"> can be a triangle</w:t>
+      </w:r>
+    </w:p>
+    <w:p>
+      <w:pPr>
+        <w:pStyle w:val="11"/>
+      </w:pPr>
+      <w:r>
+        <w:t xml:space="preserve">        push </w:t>
+      </w:r>
+      <w:proofErr w:type="spellStart"/>
+      <w:r>
+        <w:t>strYes</w:t>
+      </w:r>
+      <w:proofErr w:type="spellEnd"/>
+    </w:p>
+    <w:p>
+      <w:pPr>
+        <w:pStyle w:val="11"/>
+      </w:pPr>
+      <w:r>
+        <w:t xml:space="preserve">        call [</w:t>
+      </w:r>
+      <w:proofErr w:type="spellStart"/>
+      <w:r>
+        <w:t>printf</w:t>
+      </w:r>
+      <w:proofErr w:type="spellEnd"/>
+      <w:r>
+        <w:t>]</w:t>
+      </w:r>
+    </w:p>
+    <w:p>
+      <w:pPr>
+        <w:pStyle w:val="11"/>
+      </w:pPr>
+      <w:r>
+        <w:t xml:space="preserve">        </w:t>
+      </w:r>
+      <w:proofErr w:type="spellStart"/>
+      <w:r>
+        <w:t>jmp</w:t>
+      </w:r>
+      <w:proofErr w:type="spellEnd"/>
+      <w:r>
+        <w:t xml:space="preserve"> </w:t>
+      </w:r>
+      <w:proofErr w:type="spellStart"/>
+      <w:r>
+        <w:t>EndRightTriangle</w:t>
+      </w:r>
+      <w:proofErr w:type="spellEnd"/>
+    </w:p>
+    <w:p>
+      <w:pPr>
+        <w:pStyle w:val="11"/>
+      </w:pPr>
+    </w:p>
+    <w:p>
+      <w:pPr>
+        <w:pStyle w:val="11"/>
+      </w:pPr>
+    </w:p>
+    <w:p>
+      <w:pPr>
+        <w:pStyle w:val="11"/>
+      </w:pPr>
+      <w:proofErr w:type="spellStart"/>
+      <w:r>
+        <w:lastRenderedPageBreak/>
+        <w:t>EndRightTriangle</w:t>
+      </w:r>
+      <w:proofErr w:type="spellEnd"/>
+      <w:r>
+        <w:t>:</w:t>
+      </w:r>
+    </w:p>
+    <w:p>
+      <w:pPr>
+        <w:pStyle w:val="11"/>
+      </w:pPr>
+      <w:r>
+        <w:t xml:space="preserve">        mov </w:t>
+      </w:r>
+      <w:proofErr w:type="spellStart"/>
+      <w:r>
+        <w:t>esp</w:t>
+      </w:r>
+      <w:proofErr w:type="spellEnd"/>
+      <w:r>
+        <w:t>, [</w:t>
+      </w:r>
+      <w:proofErr w:type="spellStart"/>
+      <w:r>
+        <w:t>tempStack</w:t>
+      </w:r>
+      <w:proofErr w:type="spellEnd"/>
+      <w:r>
+        <w:t>]</w:t>
+      </w:r>
+    </w:p>
+    <w:p>
+      <w:pPr>
+        <w:pStyle w:val="11"/>
+      </w:pPr>
+      <w:r>
+        <w:t xml:space="preserve">        ret</w:t>
+      </w:r>
+    </w:p>
+    <w:p>
+      <w:pPr>
+        <w:pStyle w:val="11"/>
+      </w:pPr>
+    </w:p>
+    <w:p>
+      <w:pPr>
+        <w:pStyle w:val="11"/>
+      </w:pPr>
+    </w:p>
+    <w:p>
+      <w:pPr>
+        <w:pStyle w:val="11"/>
+      </w:pPr>
+      <w:r>
+        <w:t xml:space="preserve">section </w:t>
+      </w:r>
+      <w:proofErr w:type="gramStart"/>
+      <w:r>
+        <w:t>'.</w:t>
+      </w:r>
+      <w:proofErr w:type="spellStart"/>
+      <w:r>
+        <w:t>idata</w:t>
+      </w:r>
+      <w:proofErr w:type="spellEnd"/>
+      <w:proofErr w:type="gramEnd"/>
+      <w:r>
+        <w:t>' import data readable</w:t>
+      </w:r>
+    </w:p>
+    <w:p>
+      <w:pPr>
+        <w:pStyle w:val="11"/>
+      </w:pPr>
+    </w:p>
+    <w:p>
+      <w:pPr>
+        <w:pStyle w:val="11"/>
+      </w:pPr>
+      <w:r>
+        <w:t xml:space="preserve">        library kernel, 'kernel32.dll</w:t>
+      </w:r>
+      <w:proofErr w:type="gramStart"/>
+      <w:r>
+        <w:t>',\</w:t>
+      </w:r>
+      <w:proofErr w:type="gramEnd"/>
+    </w:p>
+    <w:p>
+      <w:pPr>
+        <w:pStyle w:val="11"/>
+      </w:pPr>
+      <w:r>
+        <w:t xml:space="preserve">                </w:t>
+      </w:r>
+      <w:proofErr w:type="spellStart"/>
+      <w:r>
+        <w:t>msvcrt</w:t>
+      </w:r>
+      <w:proofErr w:type="spellEnd"/>
+      <w:r>
+        <w:t>, 'msvcrt.dll'</w:t>
+      </w:r>
+    </w:p>
+    <w:p>
+      <w:pPr>
+        <w:pStyle w:val="11"/>
+      </w:pPr>
+    </w:p>
+    <w:p>
+      <w:pPr>
+        <w:pStyle w:val="11"/>
+      </w:pPr>
+      <w:r>
+        <w:t xml:space="preserve">        import </w:t>
+      </w:r>
+      <w:proofErr w:type="gramStart"/>
+      <w:r>
+        <w:t>kernel,\</w:t>
+      </w:r>
+      <w:proofErr w:type="gramEnd"/>
+    </w:p>
+    <w:p>
+      <w:pPr>
+        <w:pStyle w:val="11"/>
+      </w:pPr>
+      <w:r>
+        <w:t xml:space="preserve">               </w:t>
+      </w:r>
+      <w:proofErr w:type="spellStart"/>
+      <w:r>
+        <w:t>ExitProcess</w:t>
+      </w:r>
+      <w:proofErr w:type="spellEnd"/>
+      <w:r>
+        <w:t>, '</w:t>
+      </w:r>
+      <w:proofErr w:type="spellStart"/>
+      <w:r>
+        <w:t>ExitProcess</w:t>
+      </w:r>
+      <w:proofErr w:type="spellEnd"/>
+      <w:r>
+        <w:t>'</w:t>
+      </w:r>
+    </w:p>
+    <w:p>
+      <w:pPr>
+        <w:pStyle w:val="11"/>
+      </w:pPr>
+    </w:p>
+    <w:p>
+      <w:pPr>
+        <w:pStyle w:val="11"/>
+      </w:pPr>
+      <w:r>
+        <w:t xml:space="preserve">        import </w:t>
+      </w:r>
+      <w:proofErr w:type="spellStart"/>
+      <w:proofErr w:type="gramStart"/>
+      <w:r>
+        <w:t>msvcrt</w:t>
+      </w:r>
+      <w:proofErr w:type="spellEnd"/>
+      <w:r>
+        <w:t>,\</w:t>
+      </w:r>
+      <w:proofErr w:type="gramEnd"/>
+    </w:p>
+    <w:p>
+      <w:pPr>
+        <w:pStyle w:val="11"/>
+      </w:pPr>
+      <w:r>
+        <w:t xml:space="preserve">               </w:t>
+      </w:r>
+      <w:proofErr w:type="spellStart"/>
+      <w:r>
+        <w:t>printf</w:t>
+      </w:r>
+      <w:proofErr w:type="spellEnd"/>
+      <w:r>
+        <w:t>, '</w:t>
+      </w:r>
+      <w:proofErr w:type="spellStart"/>
+      <w:r>
+        <w:t>printf</w:t>
+      </w:r>
+      <w:proofErr w:type="spellEnd"/>
+      <w:proofErr w:type="gramStart"/>
+      <w:r>
+        <w:t>',\</w:t>
+      </w:r>
+      <w:proofErr w:type="gramEnd"/>
+    </w:p>
+    <w:p>
+      <w:pPr>
+        <w:pStyle w:val="11"/>
+      </w:pPr>
+      <w:r>
+        <w:t xml:space="preserve">               </w:t>
+      </w:r>
+      <w:proofErr w:type="spellStart"/>
+      <w:r>
+        <w:t>getch</w:t>
+      </w:r>
+      <w:proofErr w:type="spellEnd"/>
+      <w:r>
+        <w:t>, '_</w:t>
+      </w:r>
+      <w:proofErr w:type="spellStart"/>
+      <w:r>
+        <w:t>getch</w:t>
+      </w:r>
+      <w:proofErr w:type="spellEnd"/>
+      <w:proofErr w:type="gramStart"/>
+      <w:r>
+        <w:t>',\</w:t>
+      </w:r>
+      <w:proofErr w:type="gramEnd"/>
+    </w:p>
+    <w:p>
+      <w:pPr>
+        <w:pStyle w:val="11"/>
+      </w:pPr>
+      <w:r>
+        <w:t xml:space="preserve">               </w:t>
+      </w:r>
+      <w:proofErr w:type="spellStart"/>
+      <w:r>
+        <w:t>scanf</w:t>
+      </w:r>
+      <w:proofErr w:type="spellEnd"/>
+      <w:r>
+        <w:t>, '</w:t>
+      </w:r>
+      <w:proofErr w:type="spellStart"/>
+      <w:r>
+        <w:t>scanf</w:t>
+      </w:r>
+      <w:proofErr w:type="spellEnd"/>
+      <w:r>
+        <w:t>'</w:t>
+      </w:r>
+    </w:p>
+    <w:p>
+      <w:pPr>
+        <w:pStyle w:val="11"/>
+        <w:ind w:left="0" w:firstLine="0"/>
+        <w:rPr>
+          <w:lang w:val="ru-RU"/>
+        </w:rPr>
+      </w:pPr>
+    </w:p>
+    <w:p>
+      <w:pPr>
+        <w:pStyle w:val="11"/>
+        <w:ind w:left="0" w:firstLine="0"/>
+        <w:rPr>
+          <w:lang w:val="ru-RU"/>
+        </w:rPr>
+      </w:pPr>
     </w:p>
     <w:p>
       <w:pPr>
@@ -4680,7 +8965,7 @@
 </file>
 
 <file path=customXml/itemProps1.xml><?xml version="1.0" encoding="utf-8"?>
-<ds:datastoreItem xmlns:ds="http://schemas.openxmlformats.org/officeDocument/2006/customXml" ds:itemID="{D1C89798-8C30-42DC-8D48-E163435AB602}">
+<ds:datastoreItem xmlns:ds="http://schemas.openxmlformats.org/officeDocument/2006/customXml" ds:itemID="{4B435F47-7428-4F5B-B217-D9D168306B69}">
   <ds:schemaRefs>
     <ds:schemaRef ds:uri="http://schemas.openxmlformats.org/officeDocument/2006/bibliography"/>
   </ds:schemaRefs>

</xml_diff>